<commit_message>
split create and init logic
</commit_message>
<xml_diff>
--- a/doc/DragonDataSource设计文档.docx
+++ b/doc/DragonDataSource设计文档.docx
@@ -1,6 +1,6 @@
 
 <file path=word/document.xml><?xml version="1.0" encoding="utf-8"?>
-<w:document xmlns:wpc="http://schemas.microsoft.com/office/word/2010/wordprocessingCanvas" xmlns:cx="http://schemas.microsoft.com/office/drawing/2014/chartex" xmlns:cx1="http://schemas.microsoft.com/office/drawing/2015/9/8/chartex" xmlns:cx2="http://schemas.microsoft.com/office/drawing/2015/10/21/chartex" xmlns:cx3="http://schemas.microsoft.com/office/drawing/2016/5/9/chartex" xmlns:cx4="http://schemas.microsoft.com/office/drawing/2016/5/10/chartex" xmlns:cx5="http://schemas.microsoft.com/office/drawing/2016/5/11/chartex" xmlns:cx6="http://schemas.microsoft.com/office/drawing/2016/5/12/chartex" xmlns:cx7="http://schemas.microsoft.com/office/drawing/2016/5/13/chartex" xmlns:cx8="http://schemas.microsoft.com/office/drawing/2016/5/14/chartex" xmlns:mc="http://schemas.openxmlformats.org/markup-compatibility/2006" xmlns:aink="http://schemas.microsoft.com/office/drawing/2016/ink" xmlns:o="urn:schemas-microsoft-com:office:office" xmlns:r="http://schemas.openxmlformats.org/officeDocument/2006/relationships" xmlns:m="http://schemas.openxmlformats.org/officeDocument/2006/math" xmlns:v="urn:schemas-microsoft-com:vml" xmlns:wp14="http://schemas.microsoft.com/office/word/2010/wordprocessingDrawing" xmlns:wp="http://schemas.openxmlformats.org/drawingml/2006/wordprocessingDrawing" xmlns:w10="urn:schemas-microsoft-com:office:word" xmlns:w="http://schemas.openxmlformats.org/wordprocessingml/2006/main" xmlns:w14="http://schemas.microsoft.com/office/word/2010/wordml" xmlns:w15="http://schemas.microsoft.com/office/word/2012/wordml" xmlns:w16se="http://schemas.microsoft.com/office/word/2015/wordml/symex" xmlns:wpg="http://schemas.microsoft.com/office/word/2010/wordprocessingGroup" xmlns:wpi="http://schemas.microsoft.com/office/word/2010/wordprocessingInk" xmlns:wne="http://schemas.microsoft.com/office/word/2006/wordml" xmlns:wps="http://schemas.microsoft.com/office/word/2010/wordprocessingShape" mc:Ignorable="w14 w15 w16se wp14">
+<w:document xmlns:wpc="http://schemas.microsoft.com/office/word/2010/wordprocessingCanvas" xmlns:mo="http://schemas.microsoft.com/office/mac/office/2008/main" xmlns:mc="http://schemas.openxmlformats.org/markup-compatibility/2006" xmlns:mv="urn:schemas-microsoft-com:mac:vml" xmlns:o="urn:schemas-microsoft-com:office:office" xmlns:r="http://schemas.openxmlformats.org/officeDocument/2006/relationships" xmlns:m="http://schemas.openxmlformats.org/officeDocument/2006/math" xmlns:v="urn:schemas-microsoft-com:vml" xmlns:wp14="http://schemas.microsoft.com/office/word/2010/wordprocessingDrawing" xmlns:wp="http://schemas.openxmlformats.org/drawingml/2006/wordprocessingDrawing" xmlns:w10="urn:schemas-microsoft-com:office:word" xmlns:w="http://schemas.openxmlformats.org/wordprocessingml/2006/main" xmlns:w14="http://schemas.microsoft.com/office/word/2010/wordml" xmlns:w15="http://schemas.microsoft.com/office/word/2012/wordml" xmlns:wpg="http://schemas.microsoft.com/office/word/2010/wordprocessingGroup" xmlns:wpi="http://schemas.microsoft.com/office/word/2010/wordprocessingInk" xmlns:wne="http://schemas.microsoft.com/office/word/2006/wordml" xmlns:wps="http://schemas.microsoft.com/office/word/2010/wordprocessingShape" mc:Ignorable="w14 w15 wp14">
   <w:body>
     <w:p>
       <w:pPr>
@@ -386,7 +386,7 @@
           <w:noProof/>
         </w:rPr>
         <w:drawing>
-          <wp:inline distT="0" distB="0" distL="0" distR="0" wp14:anchorId="407E198D" wp14:editId="6FACC15E">
+          <wp:inline distT="0" distB="0" distL="0" distR="0" wp14:anchorId="07AFAD69" wp14:editId="799C5521">
             <wp:extent cx="5274310" cy="2435225"/>
             <wp:effectExtent l="0" t="0" r="2540" b="3175"/>
             <wp:docPr id="8" name="图片 8"/>
@@ -1218,7 +1218,7 @@
         </w:rPr>
         <w:lastRenderedPageBreak/>
         <w:drawing>
-          <wp:inline distT="0" distB="0" distL="0" distR="0" wp14:anchorId="24306E7E" wp14:editId="03477721">
+          <wp:inline distT="0" distB="0" distL="0" distR="0" wp14:anchorId="7D7AD7D5" wp14:editId="6CB70887">
             <wp:extent cx="2171888" cy="4968671"/>
             <wp:effectExtent l="0" t="0" r="0" b="3810"/>
             <wp:docPr id="10" name="图片 10"/>
@@ -1370,7 +1370,7 @@
         </w:rPr>
         <w:lastRenderedPageBreak/>
         <w:drawing>
-          <wp:inline distT="0" distB="0" distL="0" distR="0" wp14:anchorId="6C3F67F9" wp14:editId="16DE79A6">
+          <wp:inline distT="0" distB="0" distL="0" distR="0" wp14:anchorId="44CF1083" wp14:editId="56B959F7">
             <wp:extent cx="4709568" cy="2751058"/>
             <wp:effectExtent l="0" t="0" r="0" b="0"/>
             <wp:docPr id="2" name="图片 2"/>
@@ -5548,7 +5548,7 @@
           <w:noProof/>
         </w:rPr>
         <w:drawing>
-          <wp:inline distT="0" distB="0" distL="0" distR="0" wp14:anchorId="207E537C" wp14:editId="0E9B5FC4">
+          <wp:inline distT="0" distB="0" distL="0" distR="0" wp14:anchorId="1FBD338C" wp14:editId="386F3B08">
             <wp:extent cx="5274310" cy="3216275"/>
             <wp:effectExtent l="0" t="0" r="2540" b="3175"/>
             <wp:docPr id="4" name="图片 4"/>
@@ -5619,7 +5619,7 @@
           <w:noProof/>
         </w:rPr>
         <w:drawing>
-          <wp:inline distT="0" distB="0" distL="0" distR="0" wp14:anchorId="3B061774" wp14:editId="73057256">
+          <wp:inline distT="0" distB="0" distL="0" distR="0" wp14:anchorId="1E386C16" wp14:editId="75975B16">
             <wp:extent cx="5274310" cy="2695575"/>
             <wp:effectExtent l="0" t="0" r="2540" b="9525"/>
             <wp:docPr id="1" name="图片 1"/>
@@ -5972,7 +5972,7 @@
           <w:noProof/>
         </w:rPr>
         <w:drawing>
-          <wp:inline distT="0" distB="0" distL="0" distR="0" wp14:anchorId="30BFB5D3" wp14:editId="65D553ED">
+          <wp:inline distT="0" distB="0" distL="0" distR="0" wp14:anchorId="4A8E45B1" wp14:editId="4F1463F4">
             <wp:extent cx="5274310" cy="3261995"/>
             <wp:effectExtent l="0" t="0" r="2540" b="0"/>
             <wp:docPr id="3" name="图片 3"/>
@@ -6662,7 +6662,7 @@
           <w:noProof/>
         </w:rPr>
         <w:drawing>
-          <wp:inline distT="0" distB="0" distL="0" distR="0" wp14:anchorId="25612650" wp14:editId="5015C86D">
+          <wp:inline distT="0" distB="0" distL="0" distR="0" wp14:anchorId="5C4B5A83" wp14:editId="51DC2962">
             <wp:extent cx="5274310" cy="3489960"/>
             <wp:effectExtent l="0" t="0" r="2540" b="0"/>
             <wp:docPr id="5" name="图片 5"/>
@@ -7463,7 +7463,15 @@
               </w:rPr>
             </w:pPr>
             <w:r>
-              <w:t>mkdir /usr/local/mysql/data{3306</w:t>
+              <w:t>mkdir /usr/local/mysql/</w:t>
+            </w:r>
+            <w:proofErr w:type="gramStart"/>
+            <w:r>
+              <w:t>data{</w:t>
+            </w:r>
+            <w:proofErr w:type="gramEnd"/>
+            <w:r>
+              <w:t>3306</w:t>
             </w:r>
             <w:r>
               <w:rPr>
@@ -8020,7 +8028,27 @@
                 <w:sz w:val="24"/>
                 <w:szCs w:val="24"/>
               </w:rPr>
-              <w:t>[root@localhost ~]# mysqld --no-defaults \</w:t>
+              <w:t xml:space="preserve">[root@localhost </w:t>
+            </w:r>
+            <w:proofErr w:type="gramStart"/>
+            <w:r>
+              <w:rPr>
+                <w:rFonts w:ascii="宋体" w:eastAsia="宋体" w:hAnsi="宋体" w:cs="宋体"/>
+                <w:kern w:val="0"/>
+                <w:sz w:val="24"/>
+                <w:szCs w:val="24"/>
+              </w:rPr>
+              <w:t>~]#</w:t>
+            </w:r>
+            <w:proofErr w:type="gramEnd"/>
+            <w:r>
+              <w:rPr>
+                <w:rFonts w:ascii="宋体" w:eastAsia="宋体" w:hAnsi="宋体" w:cs="宋体"/>
+                <w:kern w:val="0"/>
+                <w:sz w:val="24"/>
+                <w:szCs w:val="24"/>
+              </w:rPr>
+              <w:t> mysqld --no-defaults \</w:t>
             </w:r>
           </w:p>
           <w:p>
@@ -8197,7 +8225,27 @@
                 <w:sz w:val="24"/>
                 <w:szCs w:val="24"/>
               </w:rPr>
-              <w:t>[root@localhost ~]# mysqld --no-defaults \</w:t>
+              <w:t xml:space="preserve">[root@localhost </w:t>
+            </w:r>
+            <w:proofErr w:type="gramStart"/>
+            <w:r>
+              <w:rPr>
+                <w:rFonts w:ascii="宋体" w:eastAsia="宋体" w:hAnsi="宋体" w:cs="宋体"/>
+                <w:kern w:val="0"/>
+                <w:sz w:val="24"/>
+                <w:szCs w:val="24"/>
+              </w:rPr>
+              <w:t>~]#</w:t>
+            </w:r>
+            <w:proofErr w:type="gramEnd"/>
+            <w:r>
+              <w:rPr>
+                <w:rFonts w:ascii="宋体" w:eastAsia="宋体" w:hAnsi="宋体" w:cs="宋体"/>
+                <w:kern w:val="0"/>
+                <w:sz w:val="24"/>
+                <w:szCs w:val="24"/>
+              </w:rPr>
+              <w:t> mysqld --no-defaults \</w:t>
             </w:r>
           </w:p>
           <w:p>
@@ -8368,7 +8416,27 @@
                 <w:sz w:val="24"/>
                 <w:szCs w:val="24"/>
               </w:rPr>
-              <w:t>[root@localhost ~]# mysqld --no-defaults \</w:t>
+              <w:t xml:space="preserve">[root@localhost </w:t>
+            </w:r>
+            <w:proofErr w:type="gramStart"/>
+            <w:r>
+              <w:rPr>
+                <w:rFonts w:ascii="宋体" w:eastAsia="宋体" w:hAnsi="宋体" w:cs="宋体"/>
+                <w:kern w:val="0"/>
+                <w:sz w:val="24"/>
+                <w:szCs w:val="24"/>
+              </w:rPr>
+              <w:t>~]#</w:t>
+            </w:r>
+            <w:proofErr w:type="gramEnd"/>
+            <w:r>
+              <w:rPr>
+                <w:rFonts w:ascii="宋体" w:eastAsia="宋体" w:hAnsi="宋体" w:cs="宋体"/>
+                <w:kern w:val="0"/>
+                <w:sz w:val="24"/>
+                <w:szCs w:val="24"/>
+              </w:rPr>
+              <w:t> mysqld --no-defaults \</w:t>
             </w:r>
           </w:p>
           <w:p>
@@ -8632,7 +8700,29 @@
                 <w:sz w:val="20"/>
                 <w:szCs w:val="20"/>
               </w:rPr>
-              <w:t>export PATH=$PATH:$MYSQL_HOME/bin</w:t>
+              <w:t>export PATH=$</w:t>
+            </w:r>
+            <w:proofErr w:type="gramStart"/>
+            <w:r>
+              <w:rPr>
+                <w:rFonts w:ascii="����" w:eastAsia="宋体" w:hAnsi="����" w:cs="宋体"/>
+                <w:color w:val="010101"/>
+                <w:kern w:val="0"/>
+                <w:sz w:val="20"/>
+                <w:szCs w:val="20"/>
+              </w:rPr>
+              <w:t>PATH:$</w:t>
+            </w:r>
+            <w:proofErr w:type="gramEnd"/>
+            <w:r>
+              <w:rPr>
+                <w:rFonts w:ascii="����" w:eastAsia="宋体" w:hAnsi="����" w:cs="宋体"/>
+                <w:color w:val="010101"/>
+                <w:kern w:val="0"/>
+                <w:sz w:val="20"/>
+                <w:szCs w:val="20"/>
+              </w:rPr>
+              <w:t>MYSQL_HOME/bin</w:t>
             </w:r>
           </w:p>
         </w:tc>
@@ -9014,7 +9104,27 @@
                 <w:sz w:val="24"/>
                 <w:szCs w:val="24"/>
               </w:rPr>
-              <w:t>socket=/tmp/mysql.sock330</w:t>
+              <w:t>socket=/tmp/</w:t>
+            </w:r>
+            <w:proofErr w:type="gramStart"/>
+            <w:r>
+              <w:rPr>
+                <w:rFonts w:ascii="宋体" w:eastAsia="宋体" w:hAnsi="宋体" w:cs="宋体"/>
+                <w:kern w:val="0"/>
+                <w:sz w:val="24"/>
+                <w:szCs w:val="24"/>
+              </w:rPr>
+              <w:t>mysql.sock</w:t>
+            </w:r>
+            <w:proofErr w:type="gramEnd"/>
+            <w:r>
+              <w:rPr>
+                <w:rFonts w:ascii="宋体" w:eastAsia="宋体" w:hAnsi="宋体" w:cs="宋体"/>
+                <w:kern w:val="0"/>
+                <w:sz w:val="24"/>
+                <w:szCs w:val="24"/>
+              </w:rPr>
+              <w:t>330</w:t>
             </w:r>
             <w:r>
               <w:rPr>
@@ -9237,7 +9347,27 @@
                 <w:sz w:val="24"/>
                 <w:szCs w:val="24"/>
               </w:rPr>
-              <w:t>socket=/tmp/mysql.sock3307</w:t>
+              <w:t>socket=/tmp/</w:t>
+            </w:r>
+            <w:proofErr w:type="gramStart"/>
+            <w:r>
+              <w:rPr>
+                <w:rFonts w:ascii="宋体" w:eastAsia="宋体" w:hAnsi="宋体" w:cs="宋体"/>
+                <w:kern w:val="0"/>
+                <w:sz w:val="24"/>
+                <w:szCs w:val="24"/>
+              </w:rPr>
+              <w:t>mysql.sock</w:t>
+            </w:r>
+            <w:proofErr w:type="gramEnd"/>
+            <w:r>
+              <w:rPr>
+                <w:rFonts w:ascii="宋体" w:eastAsia="宋体" w:hAnsi="宋体" w:cs="宋体"/>
+                <w:kern w:val="0"/>
+                <w:sz w:val="24"/>
+                <w:szCs w:val="24"/>
+              </w:rPr>
+              <w:t>3307</w:t>
             </w:r>
           </w:p>
           <w:p>
@@ -9386,7 +9516,27 @@
                 <w:sz w:val="24"/>
                 <w:szCs w:val="24"/>
               </w:rPr>
-              <w:t>socket=/tmp/mysql.sock3308</w:t>
+              <w:t>socket=/tmp/</w:t>
+            </w:r>
+            <w:proofErr w:type="gramStart"/>
+            <w:r>
+              <w:rPr>
+                <w:rFonts w:ascii="宋体" w:eastAsia="宋体" w:hAnsi="宋体" w:cs="宋体"/>
+                <w:kern w:val="0"/>
+                <w:sz w:val="24"/>
+                <w:szCs w:val="24"/>
+              </w:rPr>
+              <w:t>mysql.sock</w:t>
+            </w:r>
+            <w:proofErr w:type="gramEnd"/>
+            <w:r>
+              <w:rPr>
+                <w:rFonts w:ascii="宋体" w:eastAsia="宋体" w:hAnsi="宋体" w:cs="宋体"/>
+                <w:kern w:val="0"/>
+                <w:sz w:val="24"/>
+                <w:szCs w:val="24"/>
+              </w:rPr>
+              <w:t>3308</w:t>
             </w:r>
           </w:p>
           <w:p>
@@ -9661,7 +9811,27 @@
                 <w:sz w:val="24"/>
                 <w:szCs w:val="24"/>
               </w:rPr>
-              <w:t>shell&gt; mysqld_multi [options] {start|stop|reload|report} [GNR[,GNR] ...]</w:t>
+              <w:t>shell&gt; mysqld_multi [options] {start|stop|reload|report} [GNR</w:t>
+            </w:r>
+            <w:proofErr w:type="gramStart"/>
+            <w:r>
+              <w:rPr>
+                <w:rFonts w:ascii="宋体" w:eastAsia="宋体" w:hAnsi="宋体" w:cs="宋体"/>
+                <w:kern w:val="0"/>
+                <w:sz w:val="24"/>
+                <w:szCs w:val="24"/>
+              </w:rPr>
+              <w:t>[,GNR</w:t>
+            </w:r>
+            <w:proofErr w:type="gramEnd"/>
+            <w:r>
+              <w:rPr>
+                <w:rFonts w:ascii="宋体" w:eastAsia="宋体" w:hAnsi="宋体" w:cs="宋体"/>
+                <w:kern w:val="0"/>
+                <w:sz w:val="24"/>
+                <w:szCs w:val="24"/>
+              </w:rPr>
+              <w:t>] ...]</w:t>
             </w:r>
           </w:p>
         </w:tc>
@@ -9797,7 +9967,27 @@
                 <w:sz w:val="24"/>
                 <w:szCs w:val="24"/>
               </w:rPr>
-              <w:t xml:space="preserve">[root@localhost mysql]# </w:t>
+              <w:t xml:space="preserve">[root@localhost </w:t>
+            </w:r>
+            <w:proofErr w:type="gramStart"/>
+            <w:r>
+              <w:rPr>
+                <w:rFonts w:ascii="宋体" w:eastAsia="宋体" w:hAnsi="宋体" w:cs="宋体"/>
+                <w:kern w:val="0"/>
+                <w:sz w:val="24"/>
+                <w:szCs w:val="24"/>
+              </w:rPr>
+              <w:t>mysql]#</w:t>
+            </w:r>
+            <w:proofErr w:type="gramEnd"/>
+            <w:r>
+              <w:rPr>
+                <w:rFonts w:ascii="宋体" w:eastAsia="宋体" w:hAnsi="宋体" w:cs="宋体"/>
+                <w:kern w:val="0"/>
+                <w:sz w:val="24"/>
+                <w:szCs w:val="24"/>
+              </w:rPr>
+              <w:t xml:space="preserve"> </w:t>
             </w:r>
             <w:r>
               <w:rPr>
@@ -9829,7 +10019,27 @@
                 <w:sz w:val="24"/>
                 <w:szCs w:val="24"/>
               </w:rPr>
-              <w:t xml:space="preserve">[root@localhost mysql]# </w:t>
+              <w:t xml:space="preserve">[root@localhost </w:t>
+            </w:r>
+            <w:proofErr w:type="gramStart"/>
+            <w:r>
+              <w:rPr>
+                <w:rFonts w:ascii="宋体" w:eastAsia="宋体" w:hAnsi="宋体" w:cs="宋体"/>
+                <w:kern w:val="0"/>
+                <w:sz w:val="24"/>
+                <w:szCs w:val="24"/>
+              </w:rPr>
+              <w:t>mysql]#</w:t>
+            </w:r>
+            <w:proofErr w:type="gramEnd"/>
+            <w:r>
+              <w:rPr>
+                <w:rFonts w:ascii="宋体" w:eastAsia="宋体" w:hAnsi="宋体" w:cs="宋体"/>
+                <w:kern w:val="0"/>
+                <w:sz w:val="24"/>
+                <w:szCs w:val="24"/>
+              </w:rPr>
+              <w:t xml:space="preserve"> </w:t>
             </w:r>
             <w:r>
               <w:rPr>
@@ -9924,7 +10134,27 @@
                 <w:sz w:val="24"/>
                 <w:szCs w:val="24"/>
               </w:rPr>
-              <w:t xml:space="preserve">[root@localhost mysql]# </w:t>
+              <w:t xml:space="preserve">[root@localhost </w:t>
+            </w:r>
+            <w:proofErr w:type="gramStart"/>
+            <w:r>
+              <w:rPr>
+                <w:rFonts w:ascii="宋体" w:eastAsia="宋体" w:hAnsi="宋体" w:cs="宋体"/>
+                <w:kern w:val="0"/>
+                <w:sz w:val="24"/>
+                <w:szCs w:val="24"/>
+              </w:rPr>
+              <w:t>mysql]#</w:t>
+            </w:r>
+            <w:proofErr w:type="gramEnd"/>
+            <w:r>
+              <w:rPr>
+                <w:rFonts w:ascii="宋体" w:eastAsia="宋体" w:hAnsi="宋体" w:cs="宋体"/>
+                <w:kern w:val="0"/>
+                <w:sz w:val="24"/>
+                <w:szCs w:val="24"/>
+              </w:rPr>
+              <w:t xml:space="preserve"> </w:t>
             </w:r>
             <w:r>
               <w:rPr>
@@ -9956,7 +10186,27 @@
                 <w:sz w:val="24"/>
                 <w:szCs w:val="24"/>
               </w:rPr>
-              <w:t xml:space="preserve">[root@localhost mysql]# </w:t>
+              <w:t xml:space="preserve">[root@localhost </w:t>
+            </w:r>
+            <w:proofErr w:type="gramStart"/>
+            <w:r>
+              <w:rPr>
+                <w:rFonts w:ascii="宋体" w:eastAsia="宋体" w:hAnsi="宋体" w:cs="宋体"/>
+                <w:kern w:val="0"/>
+                <w:sz w:val="24"/>
+                <w:szCs w:val="24"/>
+              </w:rPr>
+              <w:t>mysql]#</w:t>
+            </w:r>
+            <w:proofErr w:type="gramEnd"/>
+            <w:r>
+              <w:rPr>
+                <w:rFonts w:ascii="宋体" w:eastAsia="宋体" w:hAnsi="宋体" w:cs="宋体"/>
+                <w:kern w:val="0"/>
+                <w:sz w:val="24"/>
+                <w:szCs w:val="24"/>
+              </w:rPr>
+              <w:t xml:space="preserve"> </w:t>
             </w:r>
             <w:r>
               <w:rPr>
@@ -10285,7 +10535,27 @@
                 <w:sz w:val="24"/>
                 <w:szCs w:val="24"/>
               </w:rPr>
-              <w:t>GRANT REPLICATION SLAVE, REPLICATION CLIENT ON *.* TO slave@'localhost' IDENTIFIED BY 'slave';</w:t>
+              <w:t xml:space="preserve">GRANT REPLICATION SLAVE, REPLICATION CLIENT ON </w:t>
+            </w:r>
+            <w:proofErr w:type="gramStart"/>
+            <w:r>
+              <w:rPr>
+                <w:rFonts w:ascii="宋体" w:eastAsia="宋体" w:hAnsi="宋体" w:cs="宋体"/>
+                <w:kern w:val="0"/>
+                <w:sz w:val="24"/>
+                <w:szCs w:val="24"/>
+              </w:rPr>
+              <w:t>*.*</w:t>
+            </w:r>
+            <w:proofErr w:type="gramEnd"/>
+            <w:r>
+              <w:rPr>
+                <w:rFonts w:ascii="宋体" w:eastAsia="宋体" w:hAnsi="宋体" w:cs="宋体"/>
+                <w:kern w:val="0"/>
+                <w:sz w:val="24"/>
+                <w:szCs w:val="24"/>
+              </w:rPr>
+              <w:t xml:space="preserve"> TO slave@'localhost' IDENTIFIED BY 'slave';</w:t>
             </w:r>
           </w:p>
         </w:tc>
@@ -10635,8 +10905,19 @@
                 <w:sz w:val="24"/>
                 <w:szCs w:val="24"/>
               </w:rPr>
-              <w:t>        MASTER_HOST='localhost',\</w:t>
-            </w:r>
+              <w:t>        MASTER_HOST='localhost</w:t>
+            </w:r>
+            <w:proofErr w:type="gramStart"/>
+            <w:r>
+              <w:rPr>
+                <w:rFonts w:ascii="宋体" w:eastAsia="宋体" w:hAnsi="宋体" w:cs="宋体"/>
+                <w:kern w:val="0"/>
+                <w:sz w:val="24"/>
+                <w:szCs w:val="24"/>
+              </w:rPr>
+              <w:t>',\</w:t>
+            </w:r>
+            <w:proofErr w:type="gramEnd"/>
           </w:p>
           <w:p>
             <w:pPr>
@@ -10656,8 +10937,19 @@
                 <w:sz w:val="24"/>
                 <w:szCs w:val="24"/>
               </w:rPr>
-              <w:t>        MASTER_USER='slave',\</w:t>
-            </w:r>
+              <w:t>        MASTER_USER='slave</w:t>
+            </w:r>
+            <w:proofErr w:type="gramStart"/>
+            <w:r>
+              <w:rPr>
+                <w:rFonts w:ascii="宋体" w:eastAsia="宋体" w:hAnsi="宋体" w:cs="宋体"/>
+                <w:kern w:val="0"/>
+                <w:sz w:val="24"/>
+                <w:szCs w:val="24"/>
+              </w:rPr>
+              <w:t>',\</w:t>
+            </w:r>
+            <w:proofErr w:type="gramEnd"/>
           </w:p>
           <w:p>
             <w:pPr>
@@ -10677,8 +10969,19 @@
                 <w:sz w:val="24"/>
                 <w:szCs w:val="24"/>
               </w:rPr>
-              <w:t>        MASTER_PORT=3307,\</w:t>
-            </w:r>
+              <w:t>        MASTER_PORT=</w:t>
+            </w:r>
+            <w:proofErr w:type="gramStart"/>
+            <w:r>
+              <w:rPr>
+                <w:rFonts w:ascii="宋体" w:eastAsia="宋体" w:hAnsi="宋体" w:cs="宋体"/>
+                <w:kern w:val="0"/>
+                <w:sz w:val="24"/>
+                <w:szCs w:val="24"/>
+              </w:rPr>
+              <w:t>3307,\</w:t>
+            </w:r>
+            <w:proofErr w:type="gramEnd"/>
           </w:p>
           <w:p>
             <w:pPr>
@@ -10698,8 +11001,19 @@
                 <w:sz w:val="24"/>
                 <w:szCs w:val="24"/>
               </w:rPr>
-              <w:t>        MASTER_PASSWORD='slave',\</w:t>
-            </w:r>
+              <w:t>        MASTER_PASSWORD='slave</w:t>
+            </w:r>
+            <w:proofErr w:type="gramStart"/>
+            <w:r>
+              <w:rPr>
+                <w:rFonts w:ascii="宋体" w:eastAsia="宋体" w:hAnsi="宋体" w:cs="宋体"/>
+                <w:kern w:val="0"/>
+                <w:sz w:val="24"/>
+                <w:szCs w:val="24"/>
+              </w:rPr>
+              <w:t>',\</w:t>
+            </w:r>
+            <w:proofErr w:type="gramEnd"/>
           </w:p>
           <w:p>
             <w:pPr>
@@ -10719,8 +11033,19 @@
                 <w:sz w:val="24"/>
                 <w:szCs w:val="24"/>
               </w:rPr>
-              <w:t>        MASTER_LOG_FILE='mysql-bin.000001',\</w:t>
-            </w:r>
+              <w:t>        MASTER_LOG_FILE='mysql-bin.000001</w:t>
+            </w:r>
+            <w:proofErr w:type="gramStart"/>
+            <w:r>
+              <w:rPr>
+                <w:rFonts w:ascii="宋体" w:eastAsia="宋体" w:hAnsi="宋体" w:cs="宋体"/>
+                <w:kern w:val="0"/>
+                <w:sz w:val="24"/>
+                <w:szCs w:val="24"/>
+              </w:rPr>
+              <w:t>',\</w:t>
+            </w:r>
+            <w:proofErr w:type="gramEnd"/>
           </w:p>
           <w:p>
             <w:pPr>
@@ -11015,6 +11340,7 @@
               </w:rPr>
               <w:t xml:space="preserve">`id` </w:t>
             </w:r>
+            <w:proofErr w:type="gramStart"/>
             <w:r>
               <w:rPr>
                 <w:rFonts w:ascii="宋体" w:eastAsia="宋体" w:hAnsi="宋体" w:cs="宋体" w:hint="eastAsia"/>
@@ -11037,6 +11363,7 @@
               </w:rPr>
               <w:t>(</w:t>
             </w:r>
+            <w:proofErr w:type="gramEnd"/>
             <w:r>
               <w:rPr>
                 <w:rFonts w:ascii="宋体" w:eastAsia="宋体" w:hAnsi="宋体" w:cs="宋体" w:hint="eastAsia"/>
@@ -14645,15 +14972,27 @@
               </w:rPr>
               <w:t xml:space="preserve">package </w:t>
             </w:r>
-            <w:r>
-              <w:rPr>
-                <w:rFonts w:ascii="宋体" w:eastAsia="宋体" w:hAnsi="宋体" w:cs="宋体" w:hint="eastAsia"/>
-                <w:color w:val="000000"/>
-                <w:kern w:val="0"/>
-                <w:sz w:val="18"/>
-                <w:szCs w:val="18"/>
-              </w:rPr>
-              <w:t>com.tianshouzhi.dragon.domain;</w:t>
+            <w:proofErr w:type="gramStart"/>
+            <w:r>
+              <w:rPr>
+                <w:rFonts w:ascii="宋体" w:eastAsia="宋体" w:hAnsi="宋体" w:cs="宋体" w:hint="eastAsia"/>
+                <w:color w:val="000000"/>
+                <w:kern w:val="0"/>
+                <w:sz w:val="18"/>
+                <w:szCs w:val="18"/>
+              </w:rPr>
+              <w:t>com.tianshouzhi</w:t>
+            </w:r>
+            <w:proofErr w:type="gramEnd"/>
+            <w:r>
+              <w:rPr>
+                <w:rFonts w:ascii="宋体" w:eastAsia="宋体" w:hAnsi="宋体" w:cs="宋体" w:hint="eastAsia"/>
+                <w:color w:val="000000"/>
+                <w:kern w:val="0"/>
+                <w:sz w:val="18"/>
+                <w:szCs w:val="18"/>
+              </w:rPr>
+              <w:t>.dragon.domain;</w:t>
             </w:r>
           </w:p>
           <w:p>
@@ -16838,15 +17177,27 @@
               </w:rPr>
               <w:t xml:space="preserve">package </w:t>
             </w:r>
-            <w:r>
-              <w:rPr>
-                <w:rFonts w:ascii="宋体" w:eastAsia="宋体" w:hAnsi="宋体" w:cs="宋体" w:hint="eastAsia"/>
-                <w:color w:val="000000"/>
-                <w:kern w:val="0"/>
-                <w:sz w:val="18"/>
-                <w:szCs w:val="18"/>
-              </w:rPr>
-              <w:t>com.tianshouzhi.dragon.mappers;</w:t>
+            <w:proofErr w:type="gramStart"/>
+            <w:r>
+              <w:rPr>
+                <w:rFonts w:ascii="宋体" w:eastAsia="宋体" w:hAnsi="宋体" w:cs="宋体" w:hint="eastAsia"/>
+                <w:color w:val="000000"/>
+                <w:kern w:val="0"/>
+                <w:sz w:val="18"/>
+                <w:szCs w:val="18"/>
+              </w:rPr>
+              <w:t>com.tianshouzhi</w:t>
+            </w:r>
+            <w:proofErr w:type="gramEnd"/>
+            <w:r>
+              <w:rPr>
+                <w:rFonts w:ascii="宋体" w:eastAsia="宋体" w:hAnsi="宋体" w:cs="宋体" w:hint="eastAsia"/>
+                <w:color w:val="000000"/>
+                <w:kern w:val="0"/>
+                <w:sz w:val="18"/>
+                <w:szCs w:val="18"/>
+              </w:rPr>
+              <w:t>.dragon.mappers;</w:t>
             </w:r>
             <w:r>
               <w:rPr>
@@ -20367,8 +20718,6 @@
               </w:rPr>
               <w:t>8</w:t>
             </w:r>
-            <w:bookmarkStart w:id="0" w:name="_GoBack"/>
-            <w:bookmarkEnd w:id="0"/>
             <w:r>
               <w:rPr>
                 <w:rFonts w:ascii="宋体" w:eastAsia="宋体" w:hAnsi="宋体" w:cs="宋体" w:hint="eastAsia"/>
@@ -24823,7 +25172,7 @@
           <w:noProof/>
         </w:rPr>
         <w:drawing>
-          <wp:inline distT="0" distB="0" distL="0" distR="0" wp14:anchorId="5B05D5E7" wp14:editId="7ADE1D57">
+          <wp:inline distT="0" distB="0" distL="0" distR="0" wp14:anchorId="062C6D9F" wp14:editId="71761824">
             <wp:extent cx="5274310" cy="2622550"/>
             <wp:effectExtent l="0" t="0" r="2540" b="6350"/>
             <wp:docPr id="9" name="图片 9"/>
@@ -25217,7 +25566,7 @@
           <w:noProof/>
         </w:rPr>
         <w:drawing>
-          <wp:inline distT="0" distB="0" distL="0" distR="0" wp14:anchorId="16261805" wp14:editId="0E48170E">
+          <wp:inline distT="0" distB="0" distL="0" distR="0" wp14:anchorId="5A8923CC" wp14:editId="5A2F39BA">
             <wp:extent cx="5274310" cy="3295650"/>
             <wp:effectExtent l="0" t="0" r="2540" b="0"/>
             <wp:docPr id="11" name="图片 11"/>
@@ -25951,8 +26300,9 @@
                 <w:sz w:val="21"/>
                 <w:szCs w:val="21"/>
               </w:rPr>
-              <w:t>/*DRAGON_HA (</w:t>
-            </w:r>
+              <w:t xml:space="preserve">/*DRAGON_HA </w:t>
+            </w:r>
+            <w:proofErr w:type="gramStart"/>
             <w:r>
               <w:rPr>
                 <w:rFonts w:ascii="Arial" w:hAnsi="Arial" w:cs="Arial"/>
@@ -25960,7 +26310,7 @@
                 <w:sz w:val="21"/>
                 <w:szCs w:val="21"/>
               </w:rPr>
-              <w:t xml:space="preserve"> </w:t>
+              <w:t>(</w:t>
             </w:r>
             <w:r>
               <w:rPr>
@@ -25969,7 +26319,26 @@
                 <w:sz w:val="21"/>
                 <w:szCs w:val="21"/>
               </w:rPr>
-              <w:t>PHYSICAL_DS_INDEXES</w:t>
+              <w:t xml:space="preserve"> </w:t>
+            </w:r>
+            <w:r>
+              <w:rPr>
+                <w:rFonts w:ascii="Arial" w:hAnsi="Arial" w:cs="Arial"/>
+                <w:color w:val="FF0000"/>
+                <w:sz w:val="21"/>
+                <w:szCs w:val="21"/>
+              </w:rPr>
+              <w:t>PHYSICAL</w:t>
+            </w:r>
+            <w:proofErr w:type="gramEnd"/>
+            <w:r>
+              <w:rPr>
+                <w:rFonts w:ascii="Arial" w:hAnsi="Arial" w:cs="Arial"/>
+                <w:color w:val="FF0000"/>
+                <w:sz w:val="21"/>
+                <w:szCs w:val="21"/>
+              </w:rPr>
+              <w:t>_DS_INDEXES</w:t>
             </w:r>
             <w:r>
               <w:rPr>
@@ -26366,7 +26735,31 @@
                 <w:kern w:val="0"/>
                 <w:szCs w:val="21"/>
               </w:rPr>
-              <w:t>/*DRAGON_HA ( PHYSICAL_DS_INDEXES = slave1,slave2)*/ SELECT * FROM user</w:t>
+              <w:t xml:space="preserve">/*DRAGON_HA </w:t>
+            </w:r>
+            <w:proofErr w:type="gramStart"/>
+            <w:r>
+              <w:rPr>
+                <w:rFonts w:ascii="宋体" w:eastAsia="宋体" w:hAnsi="宋体" w:cs="宋体" w:hint="eastAsia"/>
+                <w:b/>
+                <w:bCs/>
+                <w:color w:val="008000"/>
+                <w:kern w:val="0"/>
+                <w:szCs w:val="21"/>
+              </w:rPr>
+              <w:t>( PHYSICAL</w:t>
+            </w:r>
+            <w:proofErr w:type="gramEnd"/>
+            <w:r>
+              <w:rPr>
+                <w:rFonts w:ascii="宋体" w:eastAsia="宋体" w:hAnsi="宋体" w:cs="宋体" w:hint="eastAsia"/>
+                <w:b/>
+                <w:bCs/>
+                <w:color w:val="008000"/>
+                <w:kern w:val="0"/>
+                <w:szCs w:val="21"/>
+              </w:rPr>
+              <w:t>_DS_INDEXES = slave1,slave2)*/ SELECT * FROM user</w:t>
             </w:r>
           </w:p>
         </w:tc>
@@ -27301,6 +27694,13 @@
       <w:r>
         <w:t>qlState</w:t>
       </w:r>
+    </w:p>
+    <w:p>
+      <w:r>
+        <w:t>http://blog.csdn.net/hyx1990/article/details/22806441</w:t>
+      </w:r>
+      <w:bookmarkStart w:id="0" w:name="_GoBack"/>
+      <w:bookmarkEnd w:id="0"/>
     </w:p>
     <w:p>
       <w:pPr>
@@ -28378,7 +28778,6 @@
         <w:pStyle w:val="1"/>
       </w:pPr>
       <w:r>
-        <w:lastRenderedPageBreak/>
         <w:t>6</w:t>
       </w:r>
       <w:r>
@@ -28629,7 +29028,7 @@
           <w:noProof/>
         </w:rPr>
         <w:drawing>
-          <wp:inline distT="0" distB="0" distL="0" distR="0" wp14:anchorId="06D0228F" wp14:editId="3B1C5C66">
+          <wp:inline distT="0" distB="0" distL="0" distR="0" wp14:anchorId="60C66EA2" wp14:editId="378F236E">
             <wp:extent cx="5274310" cy="3168015"/>
             <wp:effectExtent l="0" t="0" r="2540" b="0"/>
             <wp:docPr id="7" name="图片 7"/>
@@ -28871,7 +29270,6 @@
         <w:pStyle w:val="4"/>
       </w:pPr>
       <w:r>
-        <w:lastRenderedPageBreak/>
         <w:t>6</w:t>
       </w:r>
       <w:r>
@@ -30430,6 +30828,7 @@
         <w:rPr>
           <w:rFonts w:hint="eastAsia"/>
         </w:rPr>
+        <w:lastRenderedPageBreak/>
         <w:t>更能引导大家写标准</w:t>
       </w:r>
       <w:r>
@@ -30482,7 +30881,6 @@
         <w:rPr>
           <w:rFonts w:hint="eastAsia"/>
         </w:rPr>
-        <w:lastRenderedPageBreak/>
         <w:t>结论</w:t>
       </w:r>
       <w:r>
@@ -31408,6 +31806,7 @@
                 <w:sz w:val="18"/>
                 <w:szCs w:val="18"/>
               </w:rPr>
+              <w:lastRenderedPageBreak/>
               <w:t>datasource.default.testWhileIdle</w:t>
             </w:r>
             <w:r>
@@ -31466,7 +31865,7 @@
                 <w:sz w:val="18"/>
                 <w:szCs w:val="18"/>
               </w:rPr>
-              <w:t>#针对每个数据源的特殊配置，每个数据源的url应该都不同的，因此需要单独配置，其他部分会继承</w:t>
+              <w:t>#针对每个数据源的特殊配置，每个数据源的url应该都不同的，因此需要单独配置，其他部分会继承默认的配置，只要用数据源的名称替换掉default即可</w:t>
             </w:r>
             <w:r>
               <w:rPr>
@@ -31478,8 +31877,99 @@
                 <w:sz w:val="18"/>
                 <w:szCs w:val="18"/>
               </w:rPr>
-              <w:lastRenderedPageBreak/>
-              <w:t>默认的配置，只要用数据源的名称替换掉default即可</w:t>
+              <w:br/>
+            </w:r>
+            <w:r>
+              <w:rPr>
+                <w:rFonts w:ascii="宋体" w:eastAsia="宋体" w:hAnsi="宋体" w:cs="宋体" w:hint="eastAsia"/>
+                <w:b/>
+                <w:bCs/>
+                <w:color w:val="000080"/>
+                <w:kern w:val="0"/>
+                <w:sz w:val="18"/>
+                <w:szCs w:val="18"/>
+              </w:rPr>
+              <w:t>datasource.dragon_sharding_00.url</w:t>
+            </w:r>
+            <w:r>
+              <w:rPr>
+                <w:rFonts w:ascii="宋体" w:eastAsia="宋体" w:hAnsi="宋体" w:cs="宋体" w:hint="eastAsia"/>
+                <w:color w:val="000000"/>
+                <w:kern w:val="0"/>
+                <w:sz w:val="18"/>
+                <w:szCs w:val="18"/>
+              </w:rPr>
+              <w:t>=</w:t>
+            </w:r>
+            <w:r>
+              <w:rPr>
+                <w:rFonts w:ascii="宋体" w:eastAsia="宋体" w:hAnsi="宋体" w:cs="宋体" w:hint="eastAsia"/>
+                <w:b/>
+                <w:bCs/>
+                <w:color w:val="008000"/>
+                <w:kern w:val="0"/>
+                <w:sz w:val="18"/>
+                <w:szCs w:val="18"/>
+              </w:rPr>
+              <w:t>jdbc:mysql://localhost:3306/dragon_sharding_00</w:t>
+            </w:r>
+            <w:r>
+              <w:rPr>
+                <w:rFonts w:ascii="宋体" w:eastAsia="宋体" w:hAnsi="宋体" w:cs="宋体" w:hint="eastAsia"/>
+                <w:b/>
+                <w:bCs/>
+                <w:color w:val="008000"/>
+                <w:kern w:val="0"/>
+                <w:sz w:val="18"/>
+                <w:szCs w:val="18"/>
+              </w:rPr>
+              <w:br/>
+            </w:r>
+            <w:r>
+              <w:rPr>
+                <w:rFonts w:ascii="宋体" w:eastAsia="宋体" w:hAnsi="宋体" w:cs="宋体" w:hint="eastAsia"/>
+                <w:b/>
+                <w:bCs/>
+                <w:color w:val="000080"/>
+                <w:kern w:val="0"/>
+                <w:sz w:val="18"/>
+                <w:szCs w:val="18"/>
+              </w:rPr>
+              <w:t>datasource.dragon_sharding_01.url</w:t>
+            </w:r>
+            <w:r>
+              <w:rPr>
+                <w:rFonts w:ascii="宋体" w:eastAsia="宋体" w:hAnsi="宋体" w:cs="宋体" w:hint="eastAsia"/>
+                <w:color w:val="000000"/>
+                <w:kern w:val="0"/>
+                <w:sz w:val="18"/>
+                <w:szCs w:val="18"/>
+              </w:rPr>
+              <w:t>=</w:t>
+            </w:r>
+            <w:r>
+              <w:rPr>
+                <w:rFonts w:ascii="宋体" w:eastAsia="宋体" w:hAnsi="宋体" w:cs="宋体" w:hint="eastAsia"/>
+                <w:b/>
+                <w:bCs/>
+                <w:color w:val="008000"/>
+                <w:kern w:val="0"/>
+                <w:sz w:val="18"/>
+                <w:szCs w:val="18"/>
+              </w:rPr>
+              <w:t>jdbc:mysql://localhost:3306/dragon_sharding_01</w:t>
+            </w:r>
+            <w:r>
+              <w:rPr>
+                <w:rFonts w:ascii="宋体" w:eastAsia="宋体" w:hAnsi="宋体" w:cs="宋体" w:hint="eastAsia"/>
+                <w:b/>
+                <w:bCs/>
+                <w:color w:val="008000"/>
+                <w:kern w:val="0"/>
+                <w:sz w:val="18"/>
+                <w:szCs w:val="18"/>
+              </w:rPr>
+              <w:br/>
             </w:r>
             <w:r>
               <w:rPr>
@@ -31491,99 +31981,7 @@
                 <w:sz w:val="18"/>
                 <w:szCs w:val="18"/>
               </w:rPr>
-              <w:br/>
-            </w:r>
-            <w:r>
-              <w:rPr>
-                <w:rFonts w:ascii="宋体" w:eastAsia="宋体" w:hAnsi="宋体" w:cs="宋体" w:hint="eastAsia"/>
-                <w:b/>
-                <w:bCs/>
-                <w:color w:val="000080"/>
-                <w:kern w:val="0"/>
-                <w:sz w:val="18"/>
-                <w:szCs w:val="18"/>
-              </w:rPr>
-              <w:t>datasource.dragon_sharding_00.url</w:t>
-            </w:r>
-            <w:r>
-              <w:rPr>
-                <w:rFonts w:ascii="宋体" w:eastAsia="宋体" w:hAnsi="宋体" w:cs="宋体" w:hint="eastAsia"/>
-                <w:color w:val="000000"/>
-                <w:kern w:val="0"/>
-                <w:sz w:val="18"/>
-                <w:szCs w:val="18"/>
-              </w:rPr>
-              <w:t>=</w:t>
-            </w:r>
-            <w:r>
-              <w:rPr>
-                <w:rFonts w:ascii="宋体" w:eastAsia="宋体" w:hAnsi="宋体" w:cs="宋体" w:hint="eastAsia"/>
-                <w:b/>
-                <w:bCs/>
-                <w:color w:val="008000"/>
-                <w:kern w:val="0"/>
-                <w:sz w:val="18"/>
-                <w:szCs w:val="18"/>
-              </w:rPr>
-              <w:t>jdbc:mysql://localhost:3306/dragon_sharding_00</w:t>
-            </w:r>
-            <w:r>
-              <w:rPr>
-                <w:rFonts w:ascii="宋体" w:eastAsia="宋体" w:hAnsi="宋体" w:cs="宋体" w:hint="eastAsia"/>
-                <w:b/>
-                <w:bCs/>
-                <w:color w:val="008000"/>
-                <w:kern w:val="0"/>
-                <w:sz w:val="18"/>
-                <w:szCs w:val="18"/>
-              </w:rPr>
-              <w:br/>
-            </w:r>
-            <w:r>
-              <w:rPr>
-                <w:rFonts w:ascii="宋体" w:eastAsia="宋体" w:hAnsi="宋体" w:cs="宋体" w:hint="eastAsia"/>
-                <w:b/>
-                <w:bCs/>
-                <w:color w:val="000080"/>
-                <w:kern w:val="0"/>
-                <w:sz w:val="18"/>
-                <w:szCs w:val="18"/>
-              </w:rPr>
-              <w:t>datasource.dragon_sharding_01.url</w:t>
-            </w:r>
-            <w:r>
-              <w:rPr>
-                <w:rFonts w:ascii="宋体" w:eastAsia="宋体" w:hAnsi="宋体" w:cs="宋体" w:hint="eastAsia"/>
-                <w:color w:val="000000"/>
-                <w:kern w:val="0"/>
-                <w:sz w:val="18"/>
-                <w:szCs w:val="18"/>
-              </w:rPr>
-              <w:t>=</w:t>
-            </w:r>
-            <w:r>
-              <w:rPr>
-                <w:rFonts w:ascii="宋体" w:eastAsia="宋体" w:hAnsi="宋体" w:cs="宋体" w:hint="eastAsia"/>
-                <w:b/>
-                <w:bCs/>
-                <w:color w:val="008000"/>
-                <w:kern w:val="0"/>
-                <w:sz w:val="18"/>
-                <w:szCs w:val="18"/>
-              </w:rPr>
-              <w:t>jdbc:mysql://localhost:3306/dragon_sharding_01</w:t>
-            </w:r>
-            <w:r>
-              <w:rPr>
-                <w:rFonts w:ascii="宋体" w:eastAsia="宋体" w:hAnsi="宋体" w:cs="宋体" w:hint="eastAsia"/>
-                <w:b/>
-                <w:bCs/>
-                <w:color w:val="008000"/>
-                <w:kern w:val="0"/>
-                <w:sz w:val="18"/>
-                <w:szCs w:val="18"/>
-              </w:rPr>
-              <w:br/>
+              <w:t>#如果想覆盖其他默认配置，例如对于dragon_sharding_02，假设我们希望其initialSize=5，可以使用以下配置</w:t>
             </w:r>
             <w:r>
               <w:rPr>
@@ -31595,7 +31993,65 @@
                 <w:sz w:val="18"/>
                 <w:szCs w:val="18"/>
               </w:rPr>
-              <w:t>#如果想覆盖其他默认配置，例如对于dragon_sharding_02，假设我们希望其initialSize=5，可以使用以下配置</w:t>
+              <w:br/>
+            </w:r>
+            <w:r>
+              <w:rPr>
+                <w:rFonts w:ascii="宋体" w:eastAsia="宋体" w:hAnsi="宋体" w:cs="宋体" w:hint="eastAsia"/>
+                <w:b/>
+                <w:bCs/>
+                <w:color w:val="000080"/>
+                <w:kern w:val="0"/>
+                <w:sz w:val="18"/>
+                <w:szCs w:val="18"/>
+              </w:rPr>
+              <w:t>datasource.dragon_sharding_02.initialSize</w:t>
+            </w:r>
+            <w:r>
+              <w:rPr>
+                <w:rFonts w:ascii="宋体" w:eastAsia="宋体" w:hAnsi="宋体" w:cs="宋体" w:hint="eastAsia"/>
+                <w:color w:val="000000"/>
+                <w:kern w:val="0"/>
+                <w:sz w:val="18"/>
+                <w:szCs w:val="18"/>
+              </w:rPr>
+              <w:t>=</w:t>
+            </w:r>
+            <w:r>
+              <w:rPr>
+                <w:rFonts w:ascii="宋体" w:eastAsia="宋体" w:hAnsi="宋体" w:cs="宋体" w:hint="eastAsia"/>
+                <w:b/>
+                <w:bCs/>
+                <w:color w:val="008000"/>
+                <w:kern w:val="0"/>
+                <w:sz w:val="18"/>
+                <w:szCs w:val="18"/>
+              </w:rPr>
+              <w:t>5</w:t>
+            </w:r>
+            <w:r>
+              <w:rPr>
+                <w:rFonts w:ascii="宋体" w:eastAsia="宋体" w:hAnsi="宋体" w:cs="宋体" w:hint="eastAsia"/>
+                <w:b/>
+                <w:bCs/>
+                <w:color w:val="008000"/>
+                <w:kern w:val="0"/>
+                <w:sz w:val="18"/>
+                <w:szCs w:val="18"/>
+              </w:rPr>
+              <w:br/>
+            </w:r>
+            <w:r>
+              <w:rPr>
+                <w:rFonts w:ascii="宋体" w:eastAsia="宋体" w:hAnsi="宋体" w:cs="宋体" w:hint="eastAsia"/>
+                <w:b/>
+                <w:bCs/>
+                <w:color w:val="008000"/>
+                <w:kern w:val="0"/>
+                <w:sz w:val="18"/>
+                <w:szCs w:val="18"/>
+              </w:rPr>
+              <w:br/>
             </w:r>
             <w:r>
               <w:rPr>
@@ -31607,65 +32063,7 @@
                 <w:sz w:val="18"/>
                 <w:szCs w:val="18"/>
               </w:rPr>
-              <w:br/>
-            </w:r>
-            <w:r>
-              <w:rPr>
-                <w:rFonts w:ascii="宋体" w:eastAsia="宋体" w:hAnsi="宋体" w:cs="宋体" w:hint="eastAsia"/>
-                <w:b/>
-                <w:bCs/>
-                <w:color w:val="000080"/>
-                <w:kern w:val="0"/>
-                <w:sz w:val="18"/>
-                <w:szCs w:val="18"/>
-              </w:rPr>
-              <w:t>datasource.dragon_sharding_02.initialSize</w:t>
-            </w:r>
-            <w:r>
-              <w:rPr>
-                <w:rFonts w:ascii="宋体" w:eastAsia="宋体" w:hAnsi="宋体" w:cs="宋体" w:hint="eastAsia"/>
-                <w:color w:val="000000"/>
-                <w:kern w:val="0"/>
-                <w:sz w:val="18"/>
-                <w:szCs w:val="18"/>
-              </w:rPr>
-              <w:t>=</w:t>
-            </w:r>
-            <w:r>
-              <w:rPr>
-                <w:rFonts w:ascii="宋体" w:eastAsia="宋体" w:hAnsi="宋体" w:cs="宋体" w:hint="eastAsia"/>
-                <w:b/>
-                <w:bCs/>
-                <w:color w:val="008000"/>
-                <w:kern w:val="0"/>
-                <w:sz w:val="18"/>
-                <w:szCs w:val="18"/>
-              </w:rPr>
-              <w:t>5</w:t>
-            </w:r>
-            <w:r>
-              <w:rPr>
-                <w:rFonts w:ascii="宋体" w:eastAsia="宋体" w:hAnsi="宋体" w:cs="宋体" w:hint="eastAsia"/>
-                <w:b/>
-                <w:bCs/>
-                <w:color w:val="008000"/>
-                <w:kern w:val="0"/>
-                <w:sz w:val="18"/>
-                <w:szCs w:val="18"/>
-              </w:rPr>
-              <w:br/>
-            </w:r>
-            <w:r>
-              <w:rPr>
-                <w:rFonts w:ascii="宋体" w:eastAsia="宋体" w:hAnsi="宋体" w:cs="宋体" w:hint="eastAsia"/>
-                <w:b/>
-                <w:bCs/>
-                <w:color w:val="008000"/>
-                <w:kern w:val="0"/>
-                <w:sz w:val="18"/>
-                <w:szCs w:val="18"/>
-              </w:rPr>
-              <w:br/>
+              <w:t>#默认库，主要用于处理不要分库，只需要分表的情况</w:t>
             </w:r>
             <w:r>
               <w:rPr>
@@ -31677,7 +32075,8 @@
                 <w:sz w:val="18"/>
                 <w:szCs w:val="18"/>
               </w:rPr>
-              <w:t>#默认库，主要用于处理不要分库，只需要分表的情况</w:t>
+              <w:br/>
+              <w:t>#datasource.defaultDSName=dragon_sharding_00</w:t>
             </w:r>
             <w:r>
               <w:rPr>
@@ -31690,7 +32089,7 @@
                 <w:szCs w:val="18"/>
               </w:rPr>
               <w:br/>
-              <w:t>#datasource.defaultDSName=dragon_sharding_00</w:t>
+              <w:t>#===============================数据源配置结束================================================================</w:t>
             </w:r>
             <w:r>
               <w:rPr>
@@ -31703,7 +32102,6 @@
                 <w:szCs w:val="18"/>
               </w:rPr>
               <w:br/>
-              <w:t>#===============================数据源配置结束================================================================</w:t>
             </w:r>
             <w:r>
               <w:rPr>
@@ -31716,6 +32114,7 @@
                 <w:szCs w:val="18"/>
               </w:rPr>
               <w:br/>
+              <w:t>#==============================逻辑表配置开始,配置项key以logicTable开头=======================================</w:t>
             </w:r>
             <w:r>
               <w:rPr>
@@ -31728,7 +32127,7 @@
                 <w:szCs w:val="18"/>
               </w:rPr>
               <w:br/>
-              <w:t>#==============================逻辑表配置开始,配置项key以logicTable开头=======================================</w:t>
+              <w:t>#所有需要拆分的逻辑表</w:t>
             </w:r>
             <w:r>
               <w:rPr>
@@ -31741,7 +32140,52 @@
                 <w:szCs w:val="18"/>
               </w:rPr>
               <w:br/>
-              <w:t>#所有需要拆分的逻辑表</w:t>
+            </w:r>
+            <w:r>
+              <w:rPr>
+                <w:rFonts w:ascii="宋体" w:eastAsia="宋体" w:hAnsi="宋体" w:cs="宋体" w:hint="eastAsia"/>
+                <w:b/>
+                <w:bCs/>
+                <w:color w:val="000080"/>
+                <w:kern w:val="0"/>
+                <w:sz w:val="18"/>
+                <w:szCs w:val="18"/>
+              </w:rPr>
+              <w:t>logicTable.list</w:t>
+            </w:r>
+            <w:r>
+              <w:rPr>
+                <w:rFonts w:ascii="宋体" w:eastAsia="宋体" w:hAnsi="宋体" w:cs="宋体" w:hint="eastAsia"/>
+                <w:color w:val="000000"/>
+                <w:kern w:val="0"/>
+                <w:sz w:val="18"/>
+                <w:szCs w:val="18"/>
+              </w:rPr>
+              <w:t>=</w:t>
+            </w:r>
+            <w:r>
+              <w:rPr>
+                <w:rFonts w:ascii="宋体" w:eastAsia="宋体" w:hAnsi="宋体" w:cs="宋体" w:hint="eastAsia"/>
+                <w:b/>
+                <w:bCs/>
+                <w:color w:val="008000"/>
+                <w:kern w:val="0"/>
+                <w:sz w:val="18"/>
+                <w:szCs w:val="18"/>
+              </w:rPr>
+              <w:t>user,user_account</w:t>
+            </w:r>
+            <w:r>
+              <w:rPr>
+                <w:rFonts w:ascii="宋体" w:eastAsia="宋体" w:hAnsi="宋体" w:cs="宋体" w:hint="eastAsia"/>
+                <w:b/>
+                <w:bCs/>
+                <w:color w:val="008000"/>
+                <w:kern w:val="0"/>
+                <w:sz w:val="18"/>
+                <w:szCs w:val="18"/>
+              </w:rPr>
+              <w:br/>
             </w:r>
             <w:r>
               <w:rPr>
@@ -31753,53 +32197,7 @@
                 <w:sz w:val="18"/>
                 <w:szCs w:val="18"/>
               </w:rPr>
-              <w:br/>
-            </w:r>
-            <w:r>
-              <w:rPr>
-                <w:rFonts w:ascii="宋体" w:eastAsia="宋体" w:hAnsi="宋体" w:cs="宋体" w:hint="eastAsia"/>
-                <w:b/>
-                <w:bCs/>
-                <w:color w:val="000080"/>
-                <w:kern w:val="0"/>
-                <w:sz w:val="18"/>
-                <w:szCs w:val="18"/>
-              </w:rPr>
-              <w:t>logicTable.list</w:t>
-            </w:r>
-            <w:r>
-              <w:rPr>
-                <w:rFonts w:ascii="宋体" w:eastAsia="宋体" w:hAnsi="宋体" w:cs="宋体" w:hint="eastAsia"/>
-                <w:color w:val="000000"/>
-                <w:kern w:val="0"/>
-                <w:sz w:val="18"/>
-                <w:szCs w:val="18"/>
-              </w:rPr>
-              <w:t>=</w:t>
-            </w:r>
-            <w:r>
-              <w:rPr>
-                <w:rFonts w:ascii="宋体" w:eastAsia="宋体" w:hAnsi="宋体" w:cs="宋体" w:hint="eastAsia"/>
-                <w:b/>
-                <w:bCs/>
-                <w:color w:val="008000"/>
-                <w:kern w:val="0"/>
-                <w:sz w:val="18"/>
-                <w:szCs w:val="18"/>
-              </w:rPr>
-              <w:t>user,user_account</w:t>
-            </w:r>
-            <w:r>
-              <w:rPr>
-                <w:rFonts w:ascii="宋体" w:eastAsia="宋体" w:hAnsi="宋体" w:cs="宋体" w:hint="eastAsia"/>
-                <w:b/>
-                <w:bCs/>
-                <w:color w:val="008000"/>
-                <w:kern w:val="0"/>
-                <w:sz w:val="18"/>
-                <w:szCs w:val="18"/>
-              </w:rPr>
-              <w:br/>
+              <w:t>#表与库的映射关系，如果不配置，说明每个分库里面只有一个分表，表名就是逻辑表名，如果配置了</w:t>
             </w:r>
             <w:r>
               <w:rPr>
@@ -31811,7 +32209,53 @@
                 <w:sz w:val="18"/>
                 <w:szCs w:val="18"/>
               </w:rPr>
-              <w:t>#表与库的映射关系，如果不配置，说明每个分库里面只有一个分表，表名就是逻辑表名，如果配置了</w:t>
+              <w:br/>
+            </w:r>
+            <w:r>
+              <w:rPr>
+                <w:rFonts w:ascii="宋体" w:eastAsia="宋体" w:hAnsi="宋体" w:cs="宋体" w:hint="eastAsia"/>
+                <w:b/>
+                <w:bCs/>
+                <w:color w:val="000080"/>
+                <w:kern w:val="0"/>
+                <w:sz w:val="18"/>
+                <w:szCs w:val="18"/>
+              </w:rPr>
+              <w:t>logicTable.default.namePattern</w:t>
+            </w:r>
+            <w:r>
+              <w:rPr>
+                <w:rFonts w:ascii="宋体" w:eastAsia="宋体" w:hAnsi="宋体" w:cs="宋体" w:hint="eastAsia"/>
+                <w:color w:val="000000"/>
+                <w:kern w:val="0"/>
+                <w:sz w:val="18"/>
+                <w:szCs w:val="18"/>
+              </w:rPr>
+              <w:t>=</w:t>
+            </w:r>
+            <w:r>
+              <w:rPr>
+                <w:rFonts w:ascii="宋体" w:eastAsia="宋体" w:hAnsi="宋体" w:cs="宋体" w:hint="eastAsia"/>
+                <w:b/>
+                <w:bCs/>
+                <w:color w:val="008000"/>
+                <w:kern w:val="0"/>
+                <w:sz w:val="18"/>
+                <w:szCs w:val="18"/>
+              </w:rPr>
+              <w:t>#logicTable#_{0,number,#0000}</w:t>
+            </w:r>
+            <w:r>
+              <w:rPr>
+                <w:rFonts w:ascii="宋体" w:eastAsia="宋体" w:hAnsi="宋体" w:cs="宋体" w:hint="eastAsia"/>
+                <w:b/>
+                <w:bCs/>
+                <w:color w:val="008000"/>
+                <w:kern w:val="0"/>
+                <w:sz w:val="18"/>
+                <w:szCs w:val="18"/>
+              </w:rPr>
+              <w:br/>
             </w:r>
             <w:r>
               <w:rPr>
@@ -31823,53 +32267,7 @@
                 <w:sz w:val="18"/>
                 <w:szCs w:val="18"/>
               </w:rPr>
-              <w:br/>
-            </w:r>
-            <w:r>
-              <w:rPr>
-                <w:rFonts w:ascii="宋体" w:eastAsia="宋体" w:hAnsi="宋体" w:cs="宋体" w:hint="eastAsia"/>
-                <w:b/>
-                <w:bCs/>
-                <w:color w:val="000080"/>
-                <w:kern w:val="0"/>
-                <w:sz w:val="18"/>
-                <w:szCs w:val="18"/>
-              </w:rPr>
-              <w:t>logicTable.default.namePattern</w:t>
-            </w:r>
-            <w:r>
-              <w:rPr>
-                <w:rFonts w:ascii="宋体" w:eastAsia="宋体" w:hAnsi="宋体" w:cs="宋体" w:hint="eastAsia"/>
-                <w:color w:val="000000"/>
-                <w:kern w:val="0"/>
-                <w:sz w:val="18"/>
-                <w:szCs w:val="18"/>
-              </w:rPr>
-              <w:t>=</w:t>
-            </w:r>
-            <w:r>
-              <w:rPr>
-                <w:rFonts w:ascii="宋体" w:eastAsia="宋体" w:hAnsi="宋体" w:cs="宋体" w:hint="eastAsia"/>
-                <w:b/>
-                <w:bCs/>
-                <w:color w:val="008000"/>
-                <w:kern w:val="0"/>
-                <w:sz w:val="18"/>
-                <w:szCs w:val="18"/>
-              </w:rPr>
-              <w:t>#logicTable#_{0,number,#0000}</w:t>
-            </w:r>
-            <w:r>
-              <w:rPr>
-                <w:rFonts w:ascii="宋体" w:eastAsia="宋体" w:hAnsi="宋体" w:cs="宋体" w:hint="eastAsia"/>
-                <w:b/>
-                <w:bCs/>
-                <w:color w:val="008000"/>
-                <w:kern w:val="0"/>
-                <w:sz w:val="18"/>
-                <w:szCs w:val="18"/>
-              </w:rPr>
-              <w:br/>
+              <w:t>#提示：这段配置说明在dragon_sharding_00和dragon_sharding_01两个分库里面都有四个表user_00，user_01,user_account_00,user_account_01</w:t>
             </w:r>
             <w:r>
               <w:rPr>
@@ -31881,7 +32279,8 @@
                 <w:sz w:val="18"/>
                 <w:szCs w:val="18"/>
               </w:rPr>
-              <w:t>#提示：这段配置说明在dragon_sharding_00和dragon_sharding_01两个分库里面都有四个表user_00，user_01,user_account_00,user_account_01</w:t>
+              <w:br/>
+              <w:t>#如果每个表拆分后，在每个库中的映射规则都相同，可以使用以下配置简化</w:t>
             </w:r>
             <w:r>
               <w:rPr>
@@ -31894,7 +32293,7 @@
                 <w:szCs w:val="18"/>
               </w:rPr>
               <w:br/>
-              <w:t>#如果每个表拆分后，在每个库中的映射规则都相同，可以使用以下配置简化</w:t>
+              <w:t>#逻辑表的db默认路由规则，多个规则用分号";"进行分割</w:t>
             </w:r>
             <w:r>
               <w:rPr>
@@ -31907,7 +32306,52 @@
                 <w:szCs w:val="18"/>
               </w:rPr>
               <w:br/>
-              <w:t>#逻辑表的db默认路由规则，多个规则用分号";"进行分割</w:t>
+            </w:r>
+            <w:r>
+              <w:rPr>
+                <w:rFonts w:ascii="宋体" w:eastAsia="宋体" w:hAnsi="宋体" w:cs="宋体" w:hint="eastAsia"/>
+                <w:b/>
+                <w:bCs/>
+                <w:color w:val="000080"/>
+                <w:kern w:val="0"/>
+                <w:sz w:val="18"/>
+                <w:szCs w:val="18"/>
+              </w:rPr>
+              <w:t>logicTable.default.dbRouteRules</w:t>
+            </w:r>
+            <w:r>
+              <w:rPr>
+                <w:rFonts w:ascii="宋体" w:eastAsia="宋体" w:hAnsi="宋体" w:cs="宋体" w:hint="eastAsia"/>
+                <w:color w:val="000000"/>
+                <w:kern w:val="0"/>
+                <w:sz w:val="18"/>
+                <w:szCs w:val="18"/>
+              </w:rPr>
+              <w:t>=</w:t>
+            </w:r>
+            <w:r>
+              <w:rPr>
+                <w:rFonts w:ascii="宋体" w:eastAsia="宋体" w:hAnsi="宋体" w:cs="宋体" w:hint="eastAsia"/>
+                <w:b/>
+                <w:bCs/>
+                <w:color w:val="008000"/>
+                <w:kern w:val="0"/>
+                <w:sz w:val="18"/>
+                <w:szCs w:val="18"/>
+              </w:rPr>
+              <w:t>${id}.toLong().intdiv(100)%100</w:t>
+            </w:r>
+            <w:r>
+              <w:rPr>
+                <w:rFonts w:ascii="宋体" w:eastAsia="宋体" w:hAnsi="宋体" w:cs="宋体" w:hint="eastAsia"/>
+                <w:b/>
+                <w:bCs/>
+                <w:color w:val="008000"/>
+                <w:kern w:val="0"/>
+                <w:sz w:val="18"/>
+                <w:szCs w:val="18"/>
+              </w:rPr>
+              <w:br/>
             </w:r>
             <w:r>
               <w:rPr>
@@ -31919,53 +32363,7 @@
                 <w:sz w:val="18"/>
                 <w:szCs w:val="18"/>
               </w:rPr>
-              <w:br/>
-            </w:r>
-            <w:r>
-              <w:rPr>
-                <w:rFonts w:ascii="宋体" w:eastAsia="宋体" w:hAnsi="宋体" w:cs="宋体" w:hint="eastAsia"/>
-                <w:b/>
-                <w:bCs/>
-                <w:color w:val="000080"/>
-                <w:kern w:val="0"/>
-                <w:sz w:val="18"/>
-                <w:szCs w:val="18"/>
-              </w:rPr>
-              <w:t>logicTable.default.dbRouteRules</w:t>
-            </w:r>
-            <w:r>
-              <w:rPr>
-                <w:rFonts w:ascii="宋体" w:eastAsia="宋体" w:hAnsi="宋体" w:cs="宋体" w:hint="eastAsia"/>
-                <w:color w:val="000000"/>
-                <w:kern w:val="0"/>
-                <w:sz w:val="18"/>
-                <w:szCs w:val="18"/>
-              </w:rPr>
-              <w:t>=</w:t>
-            </w:r>
-            <w:r>
-              <w:rPr>
-                <w:rFonts w:ascii="宋体" w:eastAsia="宋体" w:hAnsi="宋体" w:cs="宋体" w:hint="eastAsia"/>
-                <w:b/>
-                <w:bCs/>
-                <w:color w:val="008000"/>
-                <w:kern w:val="0"/>
-                <w:sz w:val="18"/>
-                <w:szCs w:val="18"/>
-              </w:rPr>
-              <w:t>${id}.toLong().intdiv(100)%100</w:t>
-            </w:r>
-            <w:r>
-              <w:rPr>
-                <w:rFonts w:ascii="宋体" w:eastAsia="宋体" w:hAnsi="宋体" w:cs="宋体" w:hint="eastAsia"/>
-                <w:b/>
-                <w:bCs/>
-                <w:color w:val="008000"/>
-                <w:kern w:val="0"/>
-                <w:sz w:val="18"/>
-                <w:szCs w:val="18"/>
-              </w:rPr>
-              <w:br/>
+              <w:t>#逻辑表的tb默认路由规则</w:t>
             </w:r>
             <w:r>
               <w:rPr>
@@ -31977,7 +32375,53 @@
                 <w:sz w:val="18"/>
                 <w:szCs w:val="18"/>
               </w:rPr>
-              <w:t>#逻辑表的tb默认路由规则</w:t>
+              <w:br/>
+            </w:r>
+            <w:r>
+              <w:rPr>
+                <w:rFonts w:ascii="宋体" w:eastAsia="宋体" w:hAnsi="宋体" w:cs="宋体" w:hint="eastAsia"/>
+                <w:b/>
+                <w:bCs/>
+                <w:color w:val="000080"/>
+                <w:kern w:val="0"/>
+                <w:sz w:val="18"/>
+                <w:szCs w:val="18"/>
+              </w:rPr>
+              <w:t>logicTable.default.tbRouteRules</w:t>
+            </w:r>
+            <w:r>
+              <w:rPr>
+                <w:rFonts w:ascii="宋体" w:eastAsia="宋体" w:hAnsi="宋体" w:cs="宋体" w:hint="eastAsia"/>
+                <w:color w:val="000000"/>
+                <w:kern w:val="0"/>
+                <w:sz w:val="18"/>
+                <w:szCs w:val="18"/>
+              </w:rPr>
+              <w:t>=</w:t>
+            </w:r>
+            <w:r>
+              <w:rPr>
+                <w:rFonts w:ascii="宋体" w:eastAsia="宋体" w:hAnsi="宋体" w:cs="宋体" w:hint="eastAsia"/>
+                <w:b/>
+                <w:bCs/>
+                <w:color w:val="008000"/>
+                <w:kern w:val="0"/>
+                <w:sz w:val="18"/>
+                <w:szCs w:val="18"/>
+              </w:rPr>
+              <w:t>${id}.toLong()%10000</w:t>
+            </w:r>
+            <w:r>
+              <w:rPr>
+                <w:rFonts w:ascii="宋体" w:eastAsia="宋体" w:hAnsi="宋体" w:cs="宋体" w:hint="eastAsia"/>
+                <w:b/>
+                <w:bCs/>
+                <w:color w:val="008000"/>
+                <w:kern w:val="0"/>
+                <w:sz w:val="18"/>
+                <w:szCs w:val="18"/>
+              </w:rPr>
+              <w:br/>
             </w:r>
             <w:r>
               <w:rPr>
@@ -31989,53 +32433,7 @@
                 <w:sz w:val="18"/>
                 <w:szCs w:val="18"/>
               </w:rPr>
-              <w:br/>
-            </w:r>
-            <w:r>
-              <w:rPr>
-                <w:rFonts w:ascii="宋体" w:eastAsia="宋体" w:hAnsi="宋体" w:cs="宋体" w:hint="eastAsia"/>
-                <w:b/>
-                <w:bCs/>
-                <w:color w:val="000080"/>
-                <w:kern w:val="0"/>
-                <w:sz w:val="18"/>
-                <w:szCs w:val="18"/>
-              </w:rPr>
-              <w:t>logicTable.default.tbRouteRules</w:t>
-            </w:r>
-            <w:r>
-              <w:rPr>
-                <w:rFonts w:ascii="宋体" w:eastAsia="宋体" w:hAnsi="宋体" w:cs="宋体" w:hint="eastAsia"/>
-                <w:color w:val="000000"/>
-                <w:kern w:val="0"/>
-                <w:sz w:val="18"/>
-                <w:szCs w:val="18"/>
-              </w:rPr>
-              <w:t>=</w:t>
-            </w:r>
-            <w:r>
-              <w:rPr>
-                <w:rFonts w:ascii="宋体" w:eastAsia="宋体" w:hAnsi="宋体" w:cs="宋体" w:hint="eastAsia"/>
-                <w:b/>
-                <w:bCs/>
-                <w:color w:val="008000"/>
-                <w:kern w:val="0"/>
-                <w:sz w:val="18"/>
-                <w:szCs w:val="18"/>
-              </w:rPr>
-              <w:t>${id}.toLong()%10000</w:t>
-            </w:r>
-            <w:r>
-              <w:rPr>
-                <w:rFonts w:ascii="宋体" w:eastAsia="宋体" w:hAnsi="宋体" w:cs="宋体" w:hint="eastAsia"/>
-                <w:b/>
-                <w:bCs/>
-                <w:color w:val="008000"/>
-                <w:kern w:val="0"/>
-                <w:sz w:val="18"/>
-                <w:szCs w:val="18"/>
-              </w:rPr>
-              <w:br/>
+              <w:t>#logicTable.default.everydb.mapping=#logicTable#_[00,01]</w:t>
             </w:r>
             <w:r>
               <w:rPr>
@@ -32047,7 +32445,8 @@
                 <w:sz w:val="18"/>
                 <w:szCs w:val="18"/>
               </w:rPr>
-              <w:t>#logicTable.default.everydb.mapping=#logicTable#_[00,01]</w:t>
+              <w:br/>
+              <w:t>#如果每个库和表的映射规则不同</w:t>
             </w:r>
             <w:r>
               <w:rPr>
@@ -32060,7 +32459,110 @@
                 <w:szCs w:val="18"/>
               </w:rPr>
               <w:br/>
-              <w:t>#如果每个库和表的映射规则不同</w:t>
+            </w:r>
+            <w:r>
+              <w:rPr>
+                <w:rFonts w:ascii="宋体" w:eastAsia="宋体" w:hAnsi="宋体" w:cs="宋体" w:hint="eastAsia"/>
+                <w:b/>
+                <w:bCs/>
+                <w:color w:val="000080"/>
+                <w:kern w:val="0"/>
+                <w:sz w:val="18"/>
+                <w:szCs w:val="18"/>
+              </w:rPr>
+              <w:t>logicTable.default.dragon_sharding_00.mapping</w:t>
+            </w:r>
+            <w:r>
+              <w:rPr>
+                <w:rFonts w:ascii="宋体" w:eastAsia="宋体" w:hAnsi="宋体" w:cs="宋体" w:hint="eastAsia"/>
+                <w:color w:val="000000"/>
+                <w:kern w:val="0"/>
+                <w:sz w:val="18"/>
+                <w:szCs w:val="18"/>
+              </w:rPr>
+              <w:t>=</w:t>
+            </w:r>
+            <w:r>
+              <w:rPr>
+                <w:rFonts w:ascii="宋体" w:eastAsia="宋体" w:hAnsi="宋体" w:cs="宋体" w:hint="eastAsia"/>
+                <w:b/>
+                <w:bCs/>
+                <w:color w:val="008000"/>
+                <w:kern w:val="0"/>
+                <w:sz w:val="18"/>
+                <w:szCs w:val="18"/>
+              </w:rPr>
+              <w:t>#logicTable#_[0000,0001]</w:t>
+            </w:r>
+            <w:r>
+              <w:rPr>
+                <w:rFonts w:ascii="宋体" w:eastAsia="宋体" w:hAnsi="宋体" w:cs="宋体" w:hint="eastAsia"/>
+                <w:b/>
+                <w:bCs/>
+                <w:color w:val="008000"/>
+                <w:kern w:val="0"/>
+                <w:sz w:val="18"/>
+                <w:szCs w:val="18"/>
+              </w:rPr>
+              <w:br/>
+            </w:r>
+            <w:r>
+              <w:rPr>
+                <w:rFonts w:ascii="宋体" w:eastAsia="宋体" w:hAnsi="宋体" w:cs="宋体" w:hint="eastAsia"/>
+                <w:b/>
+                <w:bCs/>
+                <w:color w:val="000080"/>
+                <w:kern w:val="0"/>
+                <w:sz w:val="18"/>
+                <w:szCs w:val="18"/>
+              </w:rPr>
+              <w:t>logicTable.default.dragon_sharding_01.mapping</w:t>
+            </w:r>
+            <w:r>
+              <w:rPr>
+                <w:rFonts w:ascii="宋体" w:eastAsia="宋体" w:hAnsi="宋体" w:cs="宋体" w:hint="eastAsia"/>
+                <w:color w:val="000000"/>
+                <w:kern w:val="0"/>
+                <w:sz w:val="18"/>
+                <w:szCs w:val="18"/>
+              </w:rPr>
+              <w:t>=</w:t>
+            </w:r>
+            <w:r>
+              <w:rPr>
+                <w:rFonts w:ascii="宋体" w:eastAsia="宋体" w:hAnsi="宋体" w:cs="宋体" w:hint="eastAsia"/>
+                <w:b/>
+                <w:bCs/>
+                <w:color w:val="008000"/>
+                <w:kern w:val="0"/>
+                <w:sz w:val="18"/>
+                <w:szCs w:val="18"/>
+              </w:rPr>
+              <w:t>#logicTable#_[0100,0101]</w:t>
+            </w:r>
+            <w:r>
+              <w:rPr>
+                <w:rFonts w:ascii="宋体" w:eastAsia="宋体" w:hAnsi="宋体" w:cs="宋体" w:hint="eastAsia"/>
+                <w:b/>
+                <w:bCs/>
+                <w:color w:val="008000"/>
+                <w:kern w:val="0"/>
+                <w:sz w:val="18"/>
+                <w:szCs w:val="18"/>
+              </w:rPr>
+              <w:br/>
+            </w:r>
+            <w:r>
+              <w:rPr>
+                <w:rFonts w:ascii="宋体" w:eastAsia="宋体" w:hAnsi="宋体" w:cs="宋体" w:hint="eastAsia"/>
+                <w:b/>
+                <w:bCs/>
+                <w:color w:val="008000"/>
+                <w:kern w:val="0"/>
+                <w:sz w:val="18"/>
+                <w:szCs w:val="18"/>
+              </w:rPr>
+              <w:br/>
             </w:r>
             <w:r>
               <w:rPr>
@@ -32072,111 +32574,7 @@
                 <w:sz w:val="18"/>
                 <w:szCs w:val="18"/>
               </w:rPr>
-              <w:br/>
-            </w:r>
-            <w:r>
-              <w:rPr>
-                <w:rFonts w:ascii="宋体" w:eastAsia="宋体" w:hAnsi="宋体" w:cs="宋体" w:hint="eastAsia"/>
-                <w:b/>
-                <w:bCs/>
-                <w:color w:val="000080"/>
-                <w:kern w:val="0"/>
-                <w:sz w:val="18"/>
-                <w:szCs w:val="18"/>
-              </w:rPr>
-              <w:t>logicTable.default.dragon_sharding_00.mapping</w:t>
-            </w:r>
-            <w:r>
-              <w:rPr>
-                <w:rFonts w:ascii="宋体" w:eastAsia="宋体" w:hAnsi="宋体" w:cs="宋体" w:hint="eastAsia"/>
-                <w:color w:val="000000"/>
-                <w:kern w:val="0"/>
-                <w:sz w:val="18"/>
-                <w:szCs w:val="18"/>
-              </w:rPr>
-              <w:t>=</w:t>
-            </w:r>
-            <w:r>
-              <w:rPr>
-                <w:rFonts w:ascii="宋体" w:eastAsia="宋体" w:hAnsi="宋体" w:cs="宋体" w:hint="eastAsia"/>
-                <w:b/>
-                <w:bCs/>
-                <w:color w:val="008000"/>
-                <w:kern w:val="0"/>
-                <w:sz w:val="18"/>
-                <w:szCs w:val="18"/>
-              </w:rPr>
-              <w:t>#logicTable#_[0000,0001]</w:t>
-            </w:r>
-            <w:r>
-              <w:rPr>
-                <w:rFonts w:ascii="宋体" w:eastAsia="宋体" w:hAnsi="宋体" w:cs="宋体" w:hint="eastAsia"/>
-                <w:b/>
-                <w:bCs/>
-                <w:color w:val="008000"/>
-                <w:kern w:val="0"/>
-                <w:sz w:val="18"/>
-                <w:szCs w:val="18"/>
-              </w:rPr>
-              <w:br/>
-            </w:r>
-            <w:r>
-              <w:rPr>
-                <w:rFonts w:ascii="宋体" w:eastAsia="宋体" w:hAnsi="宋体" w:cs="宋体" w:hint="eastAsia"/>
-                <w:b/>
-                <w:bCs/>
-                <w:color w:val="000080"/>
-                <w:kern w:val="0"/>
-                <w:sz w:val="18"/>
-                <w:szCs w:val="18"/>
-              </w:rPr>
-              <w:t>logicTable.default.dragon_sharding_01.mapping</w:t>
-            </w:r>
-            <w:r>
-              <w:rPr>
-                <w:rFonts w:ascii="宋体" w:eastAsia="宋体" w:hAnsi="宋体" w:cs="宋体" w:hint="eastAsia"/>
-                <w:color w:val="000000"/>
-                <w:kern w:val="0"/>
-                <w:sz w:val="18"/>
-                <w:szCs w:val="18"/>
-              </w:rPr>
-              <w:t>=</w:t>
-            </w:r>
-            <w:r>
-              <w:rPr>
-                <w:rFonts w:ascii="宋体" w:eastAsia="宋体" w:hAnsi="宋体" w:cs="宋体" w:hint="eastAsia"/>
-                <w:b/>
-                <w:bCs/>
-                <w:color w:val="008000"/>
-                <w:kern w:val="0"/>
-                <w:sz w:val="18"/>
-                <w:szCs w:val="18"/>
-              </w:rPr>
-              <w:t>#logicTable#_[0100,0101]</w:t>
-            </w:r>
-            <w:r>
-              <w:rPr>
-                <w:rFonts w:ascii="宋体" w:eastAsia="宋体" w:hAnsi="宋体" w:cs="宋体" w:hint="eastAsia"/>
-                <w:b/>
-                <w:bCs/>
-                <w:color w:val="008000"/>
-                <w:kern w:val="0"/>
-                <w:sz w:val="18"/>
-                <w:szCs w:val="18"/>
-              </w:rPr>
-              <w:br/>
-            </w:r>
-            <w:r>
-              <w:rPr>
-                <w:rFonts w:ascii="宋体" w:eastAsia="宋体" w:hAnsi="宋体" w:cs="宋体" w:hint="eastAsia"/>
-                <w:b/>
-                <w:bCs/>
-                <w:color w:val="008000"/>
-                <w:kern w:val="0"/>
-                <w:sz w:val="18"/>
-                <w:szCs w:val="18"/>
-              </w:rPr>
-              <w:br/>
+              <w:t>#如果某个表不使用默认的路由规则，可以使用以下方式覆盖，假设user_account</w:t>
             </w:r>
             <w:r>
               <w:rPr>
@@ -32188,7 +32586,99 @@
                 <w:sz w:val="18"/>
                 <w:szCs w:val="18"/>
               </w:rPr>
-              <w:t>#如果某个表不使用默认的路由规则，可以使用以下方式覆盖，假设user_account</w:t>
+              <w:br/>
+            </w:r>
+            <w:r>
+              <w:rPr>
+                <w:rFonts w:ascii="宋体" w:eastAsia="宋体" w:hAnsi="宋体" w:cs="宋体" w:hint="eastAsia"/>
+                <w:b/>
+                <w:bCs/>
+                <w:color w:val="000080"/>
+                <w:kern w:val="0"/>
+                <w:sz w:val="18"/>
+                <w:szCs w:val="18"/>
+              </w:rPr>
+              <w:t>logicTable.user_account.dbRouteRules</w:t>
+            </w:r>
+            <w:r>
+              <w:rPr>
+                <w:rFonts w:ascii="宋体" w:eastAsia="宋体" w:hAnsi="宋体" w:cs="宋体" w:hint="eastAsia"/>
+                <w:color w:val="000000"/>
+                <w:kern w:val="0"/>
+                <w:sz w:val="18"/>
+                <w:szCs w:val="18"/>
+              </w:rPr>
+              <w:t>=</w:t>
+            </w:r>
+            <w:r>
+              <w:rPr>
+                <w:rFonts w:ascii="宋体" w:eastAsia="宋体" w:hAnsi="宋体" w:cs="宋体" w:hint="eastAsia"/>
+                <w:b/>
+                <w:bCs/>
+                <w:color w:val="008000"/>
+                <w:kern w:val="0"/>
+                <w:sz w:val="18"/>
+                <w:szCs w:val="18"/>
+              </w:rPr>
+              <w:t>${user_id}.toLong().intdiv(100)%100</w:t>
+            </w:r>
+            <w:r>
+              <w:rPr>
+                <w:rFonts w:ascii="宋体" w:eastAsia="宋体" w:hAnsi="宋体" w:cs="宋体" w:hint="eastAsia"/>
+                <w:b/>
+                <w:bCs/>
+                <w:color w:val="008000"/>
+                <w:kern w:val="0"/>
+                <w:sz w:val="18"/>
+                <w:szCs w:val="18"/>
+              </w:rPr>
+              <w:br/>
+            </w:r>
+            <w:r>
+              <w:rPr>
+                <w:rFonts w:ascii="宋体" w:eastAsia="宋体" w:hAnsi="宋体" w:cs="宋体" w:hint="eastAsia"/>
+                <w:b/>
+                <w:bCs/>
+                <w:color w:val="000080"/>
+                <w:kern w:val="0"/>
+                <w:sz w:val="18"/>
+                <w:szCs w:val="18"/>
+              </w:rPr>
+              <w:t>logicTable.user_account.tbRouteRules</w:t>
+            </w:r>
+            <w:r>
+              <w:rPr>
+                <w:rFonts w:ascii="宋体" w:eastAsia="宋体" w:hAnsi="宋体" w:cs="宋体" w:hint="eastAsia"/>
+                <w:color w:val="000000"/>
+                <w:kern w:val="0"/>
+                <w:sz w:val="18"/>
+                <w:szCs w:val="18"/>
+              </w:rPr>
+              <w:t>=</w:t>
+            </w:r>
+            <w:r>
+              <w:rPr>
+                <w:rFonts w:ascii="宋体" w:eastAsia="宋体" w:hAnsi="宋体" w:cs="宋体" w:hint="eastAsia"/>
+                <w:b/>
+                <w:bCs/>
+                <w:color w:val="008000"/>
+                <w:kern w:val="0"/>
+                <w:sz w:val="18"/>
+                <w:szCs w:val="18"/>
+              </w:rPr>
+              <w:t>${user_id}.toLong()%100</w:t>
+            </w:r>
+            <w:r>
+              <w:rPr>
+                <w:rFonts w:ascii="宋体" w:eastAsia="宋体" w:hAnsi="宋体" w:cs="宋体" w:hint="eastAsia"/>
+                <w:b/>
+                <w:bCs/>
+                <w:color w:val="008000"/>
+                <w:kern w:val="0"/>
+                <w:sz w:val="18"/>
+                <w:szCs w:val="18"/>
+              </w:rPr>
+              <w:br/>
             </w:r>
             <w:r>
               <w:rPr>
@@ -32200,99 +32690,7 @@
                 <w:sz w:val="18"/>
                 <w:szCs w:val="18"/>
               </w:rPr>
-              <w:br/>
-            </w:r>
-            <w:r>
-              <w:rPr>
-                <w:rFonts w:ascii="宋体" w:eastAsia="宋体" w:hAnsi="宋体" w:cs="宋体" w:hint="eastAsia"/>
-                <w:b/>
-                <w:bCs/>
-                <w:color w:val="000080"/>
-                <w:kern w:val="0"/>
-                <w:sz w:val="18"/>
-                <w:szCs w:val="18"/>
-              </w:rPr>
-              <w:t>logicTable.user_account.dbRouteRules</w:t>
-            </w:r>
-            <w:r>
-              <w:rPr>
-                <w:rFonts w:ascii="宋体" w:eastAsia="宋体" w:hAnsi="宋体" w:cs="宋体" w:hint="eastAsia"/>
-                <w:color w:val="000000"/>
-                <w:kern w:val="0"/>
-                <w:sz w:val="18"/>
-                <w:szCs w:val="18"/>
-              </w:rPr>
-              <w:t>=</w:t>
-            </w:r>
-            <w:r>
-              <w:rPr>
-                <w:rFonts w:ascii="宋体" w:eastAsia="宋体" w:hAnsi="宋体" w:cs="宋体" w:hint="eastAsia"/>
-                <w:b/>
-                <w:bCs/>
-                <w:color w:val="008000"/>
-                <w:kern w:val="0"/>
-                <w:sz w:val="18"/>
-                <w:szCs w:val="18"/>
-              </w:rPr>
-              <w:t>${user_id}.toLong().intdiv(100)%100</w:t>
-            </w:r>
-            <w:r>
-              <w:rPr>
-                <w:rFonts w:ascii="宋体" w:eastAsia="宋体" w:hAnsi="宋体" w:cs="宋体" w:hint="eastAsia"/>
-                <w:b/>
-                <w:bCs/>
-                <w:color w:val="008000"/>
-                <w:kern w:val="0"/>
-                <w:sz w:val="18"/>
-                <w:szCs w:val="18"/>
-              </w:rPr>
-              <w:br/>
-            </w:r>
-            <w:r>
-              <w:rPr>
-                <w:rFonts w:ascii="宋体" w:eastAsia="宋体" w:hAnsi="宋体" w:cs="宋体" w:hint="eastAsia"/>
-                <w:b/>
-                <w:bCs/>
-                <w:color w:val="000080"/>
-                <w:kern w:val="0"/>
-                <w:sz w:val="18"/>
-                <w:szCs w:val="18"/>
-              </w:rPr>
-              <w:t>logicTable.user_account.tbRouteRules</w:t>
-            </w:r>
-            <w:r>
-              <w:rPr>
-                <w:rFonts w:ascii="宋体" w:eastAsia="宋体" w:hAnsi="宋体" w:cs="宋体" w:hint="eastAsia"/>
-                <w:color w:val="000000"/>
-                <w:kern w:val="0"/>
-                <w:sz w:val="18"/>
-                <w:szCs w:val="18"/>
-              </w:rPr>
-              <w:t>=</w:t>
-            </w:r>
-            <w:r>
-              <w:rPr>
-                <w:rFonts w:ascii="宋体" w:eastAsia="宋体" w:hAnsi="宋体" w:cs="宋体" w:hint="eastAsia"/>
-                <w:b/>
-                <w:bCs/>
-                <w:color w:val="008000"/>
-                <w:kern w:val="0"/>
-                <w:sz w:val="18"/>
-                <w:szCs w:val="18"/>
-              </w:rPr>
-              <w:t>${user_id}.toLong()%100</w:t>
-            </w:r>
-            <w:r>
-              <w:rPr>
-                <w:rFonts w:ascii="宋体" w:eastAsia="宋体" w:hAnsi="宋体" w:cs="宋体" w:hint="eastAsia"/>
-                <w:b/>
-                <w:bCs/>
-                <w:color w:val="008000"/>
-                <w:kern w:val="0"/>
-                <w:sz w:val="18"/>
-                <w:szCs w:val="18"/>
-              </w:rPr>
-              <w:br/>
+              <w:t>#==============================逻辑表配置结束=======================================</w:t>
             </w:r>
             <w:r>
               <w:rPr>
@@ -32304,7 +32702,7 @@
                 <w:sz w:val="18"/>
                 <w:szCs w:val="18"/>
               </w:rPr>
-              <w:t>#==============================逻辑表配置结束=======================================</w:t>
+              <w:br/>
             </w:r>
             <w:r>
               <w:rPr>
@@ -32317,6 +32715,7 @@
                 <w:szCs w:val="18"/>
               </w:rPr>
               <w:br/>
+              <w:t>#==============================其他配置，可以省略=======================================</w:t>
             </w:r>
             <w:r>
               <w:rPr>
@@ -32329,7 +32728,7 @@
                 <w:szCs w:val="18"/>
               </w:rPr>
               <w:br/>
-              <w:t>#==============================其他配置，可以省略=======================================</w:t>
+              <w:t>#并发执行线程池配置</w:t>
             </w:r>
             <w:r>
               <w:rPr>
@@ -32342,7 +32741,7 @@
                 <w:szCs w:val="18"/>
               </w:rPr>
               <w:br/>
-              <w:t>#并发执行线程池配置</w:t>
+              <w:t>#核心线程池数，默认值为datasource.list的个数</w:t>
             </w:r>
             <w:r>
               <w:rPr>
@@ -32355,7 +32754,52 @@
                 <w:szCs w:val="18"/>
               </w:rPr>
               <w:br/>
-              <w:t>#核心线程池数，默认值为datasource.list的个数</w:t>
+            </w:r>
+            <w:r>
+              <w:rPr>
+                <w:rFonts w:ascii="宋体" w:eastAsia="宋体" w:hAnsi="宋体" w:cs="宋体" w:hint="eastAsia"/>
+                <w:b/>
+                <w:bCs/>
+                <w:color w:val="000080"/>
+                <w:kern w:val="0"/>
+                <w:sz w:val="18"/>
+                <w:szCs w:val="18"/>
+              </w:rPr>
+              <w:t>dragon.executor.corePoolSize</w:t>
+            </w:r>
+            <w:r>
+              <w:rPr>
+                <w:rFonts w:ascii="宋体" w:eastAsia="宋体" w:hAnsi="宋体" w:cs="宋体" w:hint="eastAsia"/>
+                <w:color w:val="000000"/>
+                <w:kern w:val="0"/>
+                <w:sz w:val="18"/>
+                <w:szCs w:val="18"/>
+              </w:rPr>
+              <w:t>=</w:t>
+            </w:r>
+            <w:r>
+              <w:rPr>
+                <w:rFonts w:ascii="宋体" w:eastAsia="宋体" w:hAnsi="宋体" w:cs="宋体" w:hint="eastAsia"/>
+                <w:b/>
+                <w:bCs/>
+                <w:color w:val="008000"/>
+                <w:kern w:val="0"/>
+                <w:sz w:val="18"/>
+                <w:szCs w:val="18"/>
+              </w:rPr>
+              <w:t>10</w:t>
+            </w:r>
+            <w:r>
+              <w:rPr>
+                <w:rFonts w:ascii="宋体" w:eastAsia="宋体" w:hAnsi="宋体" w:cs="宋体" w:hint="eastAsia"/>
+                <w:b/>
+                <w:bCs/>
+                <w:color w:val="008000"/>
+                <w:kern w:val="0"/>
+                <w:sz w:val="18"/>
+                <w:szCs w:val="18"/>
+              </w:rPr>
+              <w:br/>
             </w:r>
             <w:r>
               <w:rPr>
@@ -32367,53 +32811,7 @@
                 <w:sz w:val="18"/>
                 <w:szCs w:val="18"/>
               </w:rPr>
-              <w:br/>
-            </w:r>
-            <w:r>
-              <w:rPr>
-                <w:rFonts w:ascii="宋体" w:eastAsia="宋体" w:hAnsi="宋体" w:cs="宋体" w:hint="eastAsia"/>
-                <w:b/>
-                <w:bCs/>
-                <w:color w:val="000080"/>
-                <w:kern w:val="0"/>
-                <w:sz w:val="18"/>
-                <w:szCs w:val="18"/>
-              </w:rPr>
-              <w:t>dragon.executor.corePoolSize</w:t>
-            </w:r>
-            <w:r>
-              <w:rPr>
-                <w:rFonts w:ascii="宋体" w:eastAsia="宋体" w:hAnsi="宋体" w:cs="宋体" w:hint="eastAsia"/>
-                <w:color w:val="000000"/>
-                <w:kern w:val="0"/>
-                <w:sz w:val="18"/>
-                <w:szCs w:val="18"/>
-              </w:rPr>
-              <w:t>=</w:t>
-            </w:r>
-            <w:r>
-              <w:rPr>
-                <w:rFonts w:ascii="宋体" w:eastAsia="宋体" w:hAnsi="宋体" w:cs="宋体" w:hint="eastAsia"/>
-                <w:b/>
-                <w:bCs/>
-                <w:color w:val="008000"/>
-                <w:kern w:val="0"/>
-                <w:sz w:val="18"/>
-                <w:szCs w:val="18"/>
-              </w:rPr>
-              <w:t>10</w:t>
-            </w:r>
-            <w:r>
-              <w:rPr>
-                <w:rFonts w:ascii="宋体" w:eastAsia="宋体" w:hAnsi="宋体" w:cs="宋体" w:hint="eastAsia"/>
-                <w:b/>
-                <w:bCs/>
-                <w:color w:val="008000"/>
-                <w:kern w:val="0"/>
-                <w:sz w:val="18"/>
-                <w:szCs w:val="18"/>
-              </w:rPr>
-              <w:br/>
+              <w:t>#默认为datasource.list*10</w:t>
             </w:r>
             <w:r>
               <w:rPr>
@@ -32425,7 +32823,53 @@
                 <w:sz w:val="18"/>
                 <w:szCs w:val="18"/>
               </w:rPr>
-              <w:t>#默认为datasource.list*10</w:t>
+              <w:br/>
+            </w:r>
+            <w:r>
+              <w:rPr>
+                <w:rFonts w:ascii="宋体" w:eastAsia="宋体" w:hAnsi="宋体" w:cs="宋体" w:hint="eastAsia"/>
+                <w:b/>
+                <w:bCs/>
+                <w:color w:val="000080"/>
+                <w:kern w:val="0"/>
+                <w:sz w:val="18"/>
+                <w:szCs w:val="18"/>
+              </w:rPr>
+              <w:t>dragon.executor.maxPoolSize</w:t>
+            </w:r>
+            <w:r>
+              <w:rPr>
+                <w:rFonts w:ascii="宋体" w:eastAsia="宋体" w:hAnsi="宋体" w:cs="宋体" w:hint="eastAsia"/>
+                <w:color w:val="000000"/>
+                <w:kern w:val="0"/>
+                <w:sz w:val="18"/>
+                <w:szCs w:val="18"/>
+              </w:rPr>
+              <w:t>=</w:t>
+            </w:r>
+            <w:r>
+              <w:rPr>
+                <w:rFonts w:ascii="宋体" w:eastAsia="宋体" w:hAnsi="宋体" w:cs="宋体" w:hint="eastAsia"/>
+                <w:b/>
+                <w:bCs/>
+                <w:color w:val="008000"/>
+                <w:kern w:val="0"/>
+                <w:sz w:val="18"/>
+                <w:szCs w:val="18"/>
+              </w:rPr>
+              <w:t>30</w:t>
+            </w:r>
+            <w:r>
+              <w:rPr>
+                <w:rFonts w:ascii="宋体" w:eastAsia="宋体" w:hAnsi="宋体" w:cs="宋体" w:hint="eastAsia"/>
+                <w:b/>
+                <w:bCs/>
+                <w:color w:val="008000"/>
+                <w:kern w:val="0"/>
+                <w:sz w:val="18"/>
+                <w:szCs w:val="18"/>
+              </w:rPr>
+              <w:br/>
             </w:r>
             <w:r>
               <w:rPr>
@@ -32437,53 +32881,8 @@
                 <w:sz w:val="18"/>
                 <w:szCs w:val="18"/>
               </w:rPr>
-              <w:br/>
-            </w:r>
-            <w:r>
-              <w:rPr>
-                <w:rFonts w:ascii="宋体" w:eastAsia="宋体" w:hAnsi="宋体" w:cs="宋体" w:hint="eastAsia"/>
-                <w:b/>
-                <w:bCs/>
-                <w:color w:val="000080"/>
-                <w:kern w:val="0"/>
-                <w:sz w:val="18"/>
-                <w:szCs w:val="18"/>
-              </w:rPr>
-              <w:t>dragon.executor.maxPoolSize</w:t>
-            </w:r>
-            <w:r>
-              <w:rPr>
-                <w:rFonts w:ascii="宋体" w:eastAsia="宋体" w:hAnsi="宋体" w:cs="宋体" w:hint="eastAsia"/>
-                <w:color w:val="000000"/>
-                <w:kern w:val="0"/>
-                <w:sz w:val="18"/>
-                <w:szCs w:val="18"/>
-              </w:rPr>
-              <w:t>=</w:t>
-            </w:r>
-            <w:r>
-              <w:rPr>
-                <w:rFonts w:ascii="宋体" w:eastAsia="宋体" w:hAnsi="宋体" w:cs="宋体" w:hint="eastAsia"/>
-                <w:b/>
-                <w:bCs/>
-                <w:color w:val="008000"/>
-                <w:kern w:val="0"/>
-                <w:sz w:val="18"/>
-                <w:szCs w:val="18"/>
-              </w:rPr>
-              <w:t>30</w:t>
-            </w:r>
-            <w:r>
-              <w:rPr>
-                <w:rFonts w:ascii="宋体" w:eastAsia="宋体" w:hAnsi="宋体" w:cs="宋体" w:hint="eastAsia"/>
-                <w:b/>
-                <w:bCs/>
-                <w:color w:val="008000"/>
-                <w:kern w:val="0"/>
-                <w:sz w:val="18"/>
-                <w:szCs w:val="18"/>
-              </w:rPr>
-              <w:br/>
+              <w:lastRenderedPageBreak/>
+              <w:t>#任务队列最大容量，默认为所有分表的个数，当执行sql操作时，如果队列已满，会阻塞任务提交线程，直至超时或者队列不为空</w:t>
             </w:r>
             <w:r>
               <w:rPr>
@@ -32495,7 +32894,53 @@
                 <w:sz w:val="18"/>
                 <w:szCs w:val="18"/>
               </w:rPr>
-              <w:t>#任务队列最大容量，默认为所有分表的个数，当执行sql操作时，如果队列已满，会阻塞任务提交线程，直至超时或者队列不为空</w:t>
+              <w:br/>
+            </w:r>
+            <w:r>
+              <w:rPr>
+                <w:rFonts w:ascii="宋体" w:eastAsia="宋体" w:hAnsi="宋体" w:cs="宋体" w:hint="eastAsia"/>
+                <w:b/>
+                <w:bCs/>
+                <w:color w:val="000080"/>
+                <w:kern w:val="0"/>
+                <w:sz w:val="18"/>
+                <w:szCs w:val="18"/>
+              </w:rPr>
+              <w:t>dragon.executor.workQueueSize</w:t>
+            </w:r>
+            <w:r>
+              <w:rPr>
+                <w:rFonts w:ascii="宋体" w:eastAsia="宋体" w:hAnsi="宋体" w:cs="宋体" w:hint="eastAsia"/>
+                <w:color w:val="000000"/>
+                <w:kern w:val="0"/>
+                <w:sz w:val="18"/>
+                <w:szCs w:val="18"/>
+              </w:rPr>
+              <w:t>=</w:t>
+            </w:r>
+            <w:r>
+              <w:rPr>
+                <w:rFonts w:ascii="宋体" w:eastAsia="宋体" w:hAnsi="宋体" w:cs="宋体" w:hint="eastAsia"/>
+                <w:b/>
+                <w:bCs/>
+                <w:color w:val="008000"/>
+                <w:kern w:val="0"/>
+                <w:sz w:val="18"/>
+                <w:szCs w:val="18"/>
+              </w:rPr>
+              <w:t>10000</w:t>
+            </w:r>
+            <w:r>
+              <w:rPr>
+                <w:rFonts w:ascii="宋体" w:eastAsia="宋体" w:hAnsi="宋体" w:cs="宋体" w:hint="eastAsia"/>
+                <w:b/>
+                <w:bCs/>
+                <w:color w:val="008000"/>
+                <w:kern w:val="0"/>
+                <w:sz w:val="18"/>
+                <w:szCs w:val="18"/>
+              </w:rPr>
+              <w:br/>
             </w:r>
             <w:r>
               <w:rPr>
@@ -32507,65 +32952,6 @@
                 <w:sz w:val="18"/>
                 <w:szCs w:val="18"/>
               </w:rPr>
-              <w:br/>
-            </w:r>
-            <w:r>
-              <w:rPr>
-                <w:rFonts w:ascii="宋体" w:eastAsia="宋体" w:hAnsi="宋体" w:cs="宋体" w:hint="eastAsia"/>
-                <w:b/>
-                <w:bCs/>
-                <w:color w:val="000080"/>
-                <w:kern w:val="0"/>
-                <w:sz w:val="18"/>
-                <w:szCs w:val="18"/>
-              </w:rPr>
-              <w:t>dragon.executor.workQueueSize</w:t>
-            </w:r>
-            <w:r>
-              <w:rPr>
-                <w:rFonts w:ascii="宋体" w:eastAsia="宋体" w:hAnsi="宋体" w:cs="宋体" w:hint="eastAsia"/>
-                <w:color w:val="000000"/>
-                <w:kern w:val="0"/>
-                <w:sz w:val="18"/>
-                <w:szCs w:val="18"/>
-              </w:rPr>
-              <w:t>=</w:t>
-            </w:r>
-            <w:r>
-              <w:rPr>
-                <w:rFonts w:ascii="宋体" w:eastAsia="宋体" w:hAnsi="宋体" w:cs="宋体" w:hint="eastAsia"/>
-                <w:b/>
-                <w:bCs/>
-                <w:color w:val="008000"/>
-                <w:kern w:val="0"/>
-                <w:sz w:val="18"/>
-                <w:szCs w:val="18"/>
-              </w:rPr>
-              <w:t>10000</w:t>
-            </w:r>
-            <w:r>
-              <w:rPr>
-                <w:rFonts w:ascii="宋体" w:eastAsia="宋体" w:hAnsi="宋体" w:cs="宋体" w:hint="eastAsia"/>
-                <w:b/>
-                <w:bCs/>
-                <w:color w:val="008000"/>
-                <w:kern w:val="0"/>
-                <w:sz w:val="18"/>
-                <w:szCs w:val="18"/>
-              </w:rPr>
-              <w:br/>
-            </w:r>
-            <w:r>
-              <w:rPr>
-                <w:rFonts w:ascii="宋体" w:eastAsia="宋体" w:hAnsi="宋体" w:cs="宋体" w:hint="eastAsia"/>
-                <w:i/>
-                <w:iCs/>
-                <w:color w:val="808080"/>
-                <w:kern w:val="0"/>
-                <w:sz w:val="18"/>
-                <w:szCs w:val="18"/>
-              </w:rPr>
-              <w:lastRenderedPageBreak/>
               <w:t>#默认为3秒</w:t>
             </w:r>
             <w:r>
@@ -32838,7 +33224,7 @@
 </file>
 
 <file path=word/endnotes.xml><?xml version="1.0" encoding="utf-8"?>
-<w:endnotes xmlns:wpc="http://schemas.microsoft.com/office/word/2010/wordprocessingCanvas" xmlns:cx="http://schemas.microsoft.com/office/drawing/2014/chartex" xmlns:cx1="http://schemas.microsoft.com/office/drawing/2015/9/8/chartex" xmlns:cx2="http://schemas.microsoft.com/office/drawing/2015/10/21/chartex" xmlns:cx3="http://schemas.microsoft.com/office/drawing/2016/5/9/chartex" xmlns:cx4="http://schemas.microsoft.com/office/drawing/2016/5/10/chartex" xmlns:cx5="http://schemas.microsoft.com/office/drawing/2016/5/11/chartex" xmlns:cx6="http://schemas.microsoft.com/office/drawing/2016/5/12/chartex" xmlns:cx7="http://schemas.microsoft.com/office/drawing/2016/5/13/chartex" xmlns:cx8="http://schemas.microsoft.com/office/drawing/2016/5/14/chartex" xmlns:mc="http://schemas.openxmlformats.org/markup-compatibility/2006" xmlns:aink="http://schemas.microsoft.com/office/drawing/2016/ink" xmlns:o="urn:schemas-microsoft-com:office:office" xmlns:r="http://schemas.openxmlformats.org/officeDocument/2006/relationships" xmlns:m="http://schemas.openxmlformats.org/officeDocument/2006/math" xmlns:v="urn:schemas-microsoft-com:vml" xmlns:wp14="http://schemas.microsoft.com/office/word/2010/wordprocessingDrawing" xmlns:wp="http://schemas.openxmlformats.org/drawingml/2006/wordprocessingDrawing" xmlns:w10="urn:schemas-microsoft-com:office:word" xmlns:w="http://schemas.openxmlformats.org/wordprocessingml/2006/main" xmlns:w14="http://schemas.microsoft.com/office/word/2010/wordml" xmlns:w15="http://schemas.microsoft.com/office/word/2012/wordml" xmlns:w16se="http://schemas.microsoft.com/office/word/2015/wordml/symex" xmlns:wpg="http://schemas.microsoft.com/office/word/2010/wordprocessingGroup" xmlns:wpi="http://schemas.microsoft.com/office/word/2010/wordprocessingInk" xmlns:wne="http://schemas.microsoft.com/office/word/2006/wordml" xmlns:wps="http://schemas.microsoft.com/office/word/2010/wordprocessingShape" mc:Ignorable="w14 w15 w16se wp14">
+<w:endnotes xmlns:wpc="http://schemas.microsoft.com/office/word/2010/wordprocessingCanvas" xmlns:mo="http://schemas.microsoft.com/office/mac/office/2008/main" xmlns:mc="http://schemas.openxmlformats.org/markup-compatibility/2006" xmlns:mv="urn:schemas-microsoft-com:mac:vml" xmlns:o="urn:schemas-microsoft-com:office:office" xmlns:r="http://schemas.openxmlformats.org/officeDocument/2006/relationships" xmlns:m="http://schemas.openxmlformats.org/officeDocument/2006/math" xmlns:v="urn:schemas-microsoft-com:vml" xmlns:wp14="http://schemas.microsoft.com/office/word/2010/wordprocessingDrawing" xmlns:wp="http://schemas.openxmlformats.org/drawingml/2006/wordprocessingDrawing" xmlns:w10="urn:schemas-microsoft-com:office:word" xmlns:w="http://schemas.openxmlformats.org/wordprocessingml/2006/main" xmlns:w14="http://schemas.microsoft.com/office/word/2010/wordml" xmlns:w15="http://schemas.microsoft.com/office/word/2012/wordml" xmlns:wpg="http://schemas.microsoft.com/office/word/2010/wordprocessingGroup" xmlns:wpi="http://schemas.microsoft.com/office/word/2010/wordprocessingInk" xmlns:wne="http://schemas.microsoft.com/office/word/2006/wordml" xmlns:wps="http://schemas.microsoft.com/office/word/2010/wordprocessingShape" mc:Ignorable="w14 w15 wp14">
   <w:endnote w:type="separator" w:id="-1">
     <w:p>
       <w:r>
@@ -32857,7 +33243,7 @@
 </file>
 
 <file path=word/footnotes.xml><?xml version="1.0" encoding="utf-8"?>
-<w:footnotes xmlns:wpc="http://schemas.microsoft.com/office/word/2010/wordprocessingCanvas" xmlns:cx="http://schemas.microsoft.com/office/drawing/2014/chartex" xmlns:cx1="http://schemas.microsoft.com/office/drawing/2015/9/8/chartex" xmlns:cx2="http://schemas.microsoft.com/office/drawing/2015/10/21/chartex" xmlns:cx3="http://schemas.microsoft.com/office/drawing/2016/5/9/chartex" xmlns:cx4="http://schemas.microsoft.com/office/drawing/2016/5/10/chartex" xmlns:cx5="http://schemas.microsoft.com/office/drawing/2016/5/11/chartex" xmlns:cx6="http://schemas.microsoft.com/office/drawing/2016/5/12/chartex" xmlns:cx7="http://schemas.microsoft.com/office/drawing/2016/5/13/chartex" xmlns:cx8="http://schemas.microsoft.com/office/drawing/2016/5/14/chartex" xmlns:mc="http://schemas.openxmlformats.org/markup-compatibility/2006" xmlns:aink="http://schemas.microsoft.com/office/drawing/2016/ink" xmlns:o="urn:schemas-microsoft-com:office:office" xmlns:r="http://schemas.openxmlformats.org/officeDocument/2006/relationships" xmlns:m="http://schemas.openxmlformats.org/officeDocument/2006/math" xmlns:v="urn:schemas-microsoft-com:vml" xmlns:wp14="http://schemas.microsoft.com/office/word/2010/wordprocessingDrawing" xmlns:wp="http://schemas.openxmlformats.org/drawingml/2006/wordprocessingDrawing" xmlns:w10="urn:schemas-microsoft-com:office:word" xmlns:w="http://schemas.openxmlformats.org/wordprocessingml/2006/main" xmlns:w14="http://schemas.microsoft.com/office/word/2010/wordml" xmlns:w15="http://schemas.microsoft.com/office/word/2012/wordml" xmlns:w16se="http://schemas.microsoft.com/office/word/2015/wordml/symex" xmlns:wpg="http://schemas.microsoft.com/office/word/2010/wordprocessingGroup" xmlns:wpi="http://schemas.microsoft.com/office/word/2010/wordprocessingInk" xmlns:wne="http://schemas.microsoft.com/office/word/2006/wordml" xmlns:wps="http://schemas.microsoft.com/office/word/2010/wordprocessingShape" mc:Ignorable="w14 w15 w16se wp14">
+<w:footnotes xmlns:wpc="http://schemas.microsoft.com/office/word/2010/wordprocessingCanvas" xmlns:mo="http://schemas.microsoft.com/office/mac/office/2008/main" xmlns:mc="http://schemas.openxmlformats.org/markup-compatibility/2006" xmlns:mv="urn:schemas-microsoft-com:mac:vml" xmlns:o="urn:schemas-microsoft-com:office:office" xmlns:r="http://schemas.openxmlformats.org/officeDocument/2006/relationships" xmlns:m="http://schemas.openxmlformats.org/officeDocument/2006/math" xmlns:v="urn:schemas-microsoft-com:vml" xmlns:wp14="http://schemas.microsoft.com/office/word/2010/wordprocessingDrawing" xmlns:wp="http://schemas.openxmlformats.org/drawingml/2006/wordprocessingDrawing" xmlns:w10="urn:schemas-microsoft-com:office:word" xmlns:w="http://schemas.openxmlformats.org/wordprocessingml/2006/main" xmlns:w14="http://schemas.microsoft.com/office/word/2010/wordml" xmlns:w15="http://schemas.microsoft.com/office/word/2012/wordml" xmlns:wpg="http://schemas.microsoft.com/office/word/2010/wordprocessingGroup" xmlns:wpi="http://schemas.microsoft.com/office/word/2010/wordprocessingInk" xmlns:wne="http://schemas.microsoft.com/office/word/2006/wordml" xmlns:wps="http://schemas.microsoft.com/office/word/2010/wordprocessingShape" mc:Ignorable="w14 w15 wp14">
   <w:footnote w:type="separator" w:id="-1">
     <w:p>
       <w:r>
@@ -32876,8 +33262,8 @@
 </file>
 
 <file path=word/numbering.xml><?xml version="1.0" encoding="utf-8"?>
-<w:numbering xmlns:wpc="http://schemas.microsoft.com/office/word/2010/wordprocessingCanvas" xmlns:cx="http://schemas.microsoft.com/office/drawing/2014/chartex" xmlns:cx1="http://schemas.microsoft.com/office/drawing/2015/9/8/chartex" xmlns:cx2="http://schemas.microsoft.com/office/drawing/2015/10/21/chartex" xmlns:cx3="http://schemas.microsoft.com/office/drawing/2016/5/9/chartex" xmlns:cx4="http://schemas.microsoft.com/office/drawing/2016/5/10/chartex" xmlns:cx5="http://schemas.microsoft.com/office/drawing/2016/5/11/chartex" xmlns:cx6="http://schemas.microsoft.com/office/drawing/2016/5/12/chartex" xmlns:cx7="http://schemas.microsoft.com/office/drawing/2016/5/13/chartex" xmlns:cx8="http://schemas.microsoft.com/office/drawing/2016/5/14/chartex" xmlns:mc="http://schemas.openxmlformats.org/markup-compatibility/2006" xmlns:aink="http://schemas.microsoft.com/office/drawing/2016/ink" xmlns:o="urn:schemas-microsoft-com:office:office" xmlns:r="http://schemas.openxmlformats.org/officeDocument/2006/relationships" xmlns:m="http://schemas.openxmlformats.org/officeDocument/2006/math" xmlns:v="urn:schemas-microsoft-com:vml" xmlns:wp14="http://schemas.microsoft.com/office/word/2010/wordprocessingDrawing" xmlns:wp="http://schemas.openxmlformats.org/drawingml/2006/wordprocessingDrawing" xmlns:w10="urn:schemas-microsoft-com:office:word" xmlns:w="http://schemas.openxmlformats.org/wordprocessingml/2006/main" xmlns:w14="http://schemas.microsoft.com/office/word/2010/wordml" xmlns:w15="http://schemas.microsoft.com/office/word/2012/wordml" xmlns:w16se="http://schemas.microsoft.com/office/word/2015/wordml/symex" xmlns:wpg="http://schemas.microsoft.com/office/word/2010/wordprocessingGroup" xmlns:wpi="http://schemas.microsoft.com/office/word/2010/wordprocessingInk" xmlns:wne="http://schemas.microsoft.com/office/word/2006/wordml" xmlns:wps="http://schemas.microsoft.com/office/word/2010/wordprocessingShape" mc:Ignorable="w14 w15 w16se wp14">
-  <w:abstractNum w:abstractNumId="0" w15:restartNumberingAfterBreak="0">
+<w:numbering xmlns:wpc="http://schemas.microsoft.com/office/word/2010/wordprocessingCanvas" xmlns:mo="http://schemas.microsoft.com/office/mac/office/2008/main" xmlns:mc="http://schemas.openxmlformats.org/markup-compatibility/2006" xmlns:mv="urn:schemas-microsoft-com:mac:vml" xmlns:o="urn:schemas-microsoft-com:office:office" xmlns:r="http://schemas.openxmlformats.org/officeDocument/2006/relationships" xmlns:m="http://schemas.openxmlformats.org/officeDocument/2006/math" xmlns:v="urn:schemas-microsoft-com:vml" xmlns:wp14="http://schemas.microsoft.com/office/word/2010/wordprocessingDrawing" xmlns:wp="http://schemas.openxmlformats.org/drawingml/2006/wordprocessingDrawing" xmlns:w10="urn:schemas-microsoft-com:office:word" xmlns:w="http://schemas.openxmlformats.org/wordprocessingml/2006/main" xmlns:w14="http://schemas.microsoft.com/office/word/2010/wordml" xmlns:w15="http://schemas.microsoft.com/office/word/2012/wordml" xmlns:wpg="http://schemas.microsoft.com/office/word/2010/wordprocessingGroup" xmlns:wpi="http://schemas.microsoft.com/office/word/2010/wordprocessingInk" xmlns:wne="http://schemas.microsoft.com/office/word/2006/wordml" xmlns:wps="http://schemas.microsoft.com/office/word/2010/wordprocessingShape" mc:Ignorable="w14 w15 wp14">
+  <w:abstractNum w:abstractNumId="0">
     <w:nsid w:val="1C4A7E4C"/>
     <w:multiLevelType w:val="hybridMultilevel"/>
     <w:tmpl w:val="D7DCBCAA"/>
@@ -32966,7 +33352,7 @@
       </w:pPr>
     </w:lvl>
   </w:abstractNum>
-  <w:abstractNum w:abstractNumId="1" w15:restartNumberingAfterBreak="0">
+  <w:abstractNum w:abstractNumId="1">
     <w:nsid w:val="325824A9"/>
     <w:multiLevelType w:val="multilevel"/>
     <w:tmpl w:val="496630DE"/>
@@ -33079,7 +33465,7 @@
       </w:rPr>
     </w:lvl>
   </w:abstractNum>
-  <w:abstractNum w:abstractNumId="2" w15:restartNumberingAfterBreak="0">
+  <w:abstractNum w:abstractNumId="2">
     <w:nsid w:val="498C336B"/>
     <w:multiLevelType w:val="hybridMultilevel"/>
     <w:tmpl w:val="BF688C5C"/>
@@ -33165,7 +33551,7 @@
       </w:pPr>
     </w:lvl>
   </w:abstractNum>
-  <w:abstractNum w:abstractNumId="3" w15:restartNumberingAfterBreak="0">
+  <w:abstractNum w:abstractNumId="3">
     <w:nsid w:val="4A2406F2"/>
     <w:multiLevelType w:val="hybridMultilevel"/>
     <w:tmpl w:val="5B820D06"/>
@@ -33254,7 +33640,7 @@
       </w:pPr>
     </w:lvl>
   </w:abstractNum>
-  <w:abstractNum w:abstractNumId="4" w15:restartNumberingAfterBreak="0">
+  <w:abstractNum w:abstractNumId="4">
     <w:nsid w:val="4F037A9A"/>
     <w:multiLevelType w:val="hybridMultilevel"/>
     <w:tmpl w:val="14FEB1B4"/>
@@ -33343,7 +33729,7 @@
       </w:pPr>
     </w:lvl>
   </w:abstractNum>
-  <w:abstractNum w:abstractNumId="5" w15:restartNumberingAfterBreak="0">
+  <w:abstractNum w:abstractNumId="5">
     <w:nsid w:val="58A621B7"/>
     <w:multiLevelType w:val="hybridMultilevel"/>
     <w:tmpl w:val="4DA89BFC"/>
@@ -33456,7 +33842,7 @@
       </w:rPr>
     </w:lvl>
   </w:abstractNum>
-  <w:abstractNum w:abstractNumId="6" w15:restartNumberingAfterBreak="0">
+  <w:abstractNum w:abstractNumId="6">
     <w:nsid w:val="647E73E9"/>
     <w:multiLevelType w:val="hybridMultilevel"/>
     <w:tmpl w:val="0A584F42"/>
@@ -33545,7 +33931,7 @@
       </w:pPr>
     </w:lvl>
   </w:abstractNum>
-  <w:abstractNum w:abstractNumId="7" w15:restartNumberingAfterBreak="0">
+  <w:abstractNum w:abstractNumId="7">
     <w:nsid w:val="7EA83B5C"/>
     <w:multiLevelType w:val="hybridMultilevel"/>
     <w:tmpl w:val="49662AFC"/>
@@ -33662,7 +34048,7 @@
 </file>
 
 <file path=word/styles.xml><?xml version="1.0" encoding="utf-8"?>
-<w:styles xmlns:mc="http://schemas.openxmlformats.org/markup-compatibility/2006" xmlns:r="http://schemas.openxmlformats.org/officeDocument/2006/relationships" xmlns:w="http://schemas.openxmlformats.org/wordprocessingml/2006/main" xmlns:w14="http://schemas.microsoft.com/office/word/2010/wordml" xmlns:w15="http://schemas.microsoft.com/office/word/2012/wordml" xmlns:w16se="http://schemas.microsoft.com/office/word/2015/wordml/symex" mc:Ignorable="w14 w15 w16se">
+<w:styles xmlns:mc="http://schemas.openxmlformats.org/markup-compatibility/2006" xmlns:r="http://schemas.openxmlformats.org/officeDocument/2006/relationships" xmlns:w="http://schemas.openxmlformats.org/wordprocessingml/2006/main" xmlns:w14="http://schemas.microsoft.com/office/word/2010/wordml" xmlns:w15="http://schemas.microsoft.com/office/word/2012/wordml" mc:Ignorable="w14 w15">
   <w:docDefaults>
     <w:rPrDefault>
       <w:rPr>
@@ -33675,7 +34061,7 @@
     </w:rPrDefault>
     <w:pPrDefault/>
   </w:docDefaults>
-  <w:latentStyles w:defLockedState="0" w:defUIPriority="99" w:defSemiHidden="0" w:defUnhideWhenUsed="0" w:defQFormat="0" w:count="374">
+  <w:latentStyles w:defLockedState="0" w:defUIPriority="99" w:defSemiHidden="0" w:defUnhideWhenUsed="0" w:defQFormat="0" w:count="382">
     <w:lsdException w:name="Normal" w:uiPriority="0" w:qFormat="1"/>
     <w:lsdException w:name="heading 1" w:uiPriority="9" w:qFormat="1"/>
     <w:lsdException w:name="heading 2" w:semiHidden="1" w:uiPriority="9" w:unhideWhenUsed="1" w:qFormat="1"/>
@@ -34049,7 +34435,6 @@
     <w:lsdException w:name="List Table 7 Colorful Accent 6" w:uiPriority="52"/>
     <w:lsdException w:name="Mention" w:semiHidden="1" w:unhideWhenUsed="1"/>
     <w:lsdException w:name="Smart Hyperlink" w:semiHidden="1" w:unhideWhenUsed="1"/>
-    <w:lsdException w:name="Hashtag" w:semiHidden="1" w:unhideWhenUsed="1"/>
   </w:latentStyles>
   <w:style w:type="paragraph" w:default="1" w:styleId="a">
     <w:name w:val="Normal"/>
@@ -34221,7 +34606,7 @@
     </w:rPr>
   </w:style>
   <w:style w:type="character" w:customStyle="1" w:styleId="a4">
-    <w:name w:val="标题 字符"/>
+    <w:name w:val="标题字符"/>
     <w:basedOn w:val="a0"/>
     <w:link w:val="a3"/>
     <w:uiPriority w:val="10"/>
@@ -34245,7 +34630,7 @@
     </w:pPr>
   </w:style>
   <w:style w:type="character" w:customStyle="1" w:styleId="10">
-    <w:name w:val="标题 1 字符"/>
+    <w:name w:val="标题 1字符"/>
     <w:basedOn w:val="a0"/>
     <w:link w:val="1"/>
     <w:uiPriority w:val="9"/>
@@ -34259,7 +34644,7 @@
     </w:rPr>
   </w:style>
   <w:style w:type="character" w:customStyle="1" w:styleId="20">
-    <w:name w:val="标题 2 字符"/>
+    <w:name w:val="标题 2字符"/>
     <w:basedOn w:val="a0"/>
     <w:link w:val="2"/>
     <w:uiPriority w:val="9"/>
@@ -34273,7 +34658,7 @@
     </w:rPr>
   </w:style>
   <w:style w:type="character" w:customStyle="1" w:styleId="30">
-    <w:name w:val="标题 3 字符"/>
+    <w:name w:val="标题 3字符"/>
     <w:basedOn w:val="a0"/>
     <w:link w:val="3"/>
     <w:uiPriority w:val="9"/>
@@ -34297,7 +34682,7 @@
     </w:rPr>
   </w:style>
   <w:style w:type="character" w:customStyle="1" w:styleId="40">
-    <w:name w:val="标题 4 字符"/>
+    <w:name w:val="标题 4字符"/>
     <w:basedOn w:val="a0"/>
     <w:link w:val="4"/>
     <w:uiPriority w:val="9"/>
@@ -34363,7 +34748,7 @@
     </w:rPr>
   </w:style>
   <w:style w:type="character" w:customStyle="1" w:styleId="aa">
-    <w:name w:val="页眉 字符"/>
+    <w:name w:val="页眉字符"/>
     <w:basedOn w:val="a0"/>
     <w:link w:val="a9"/>
     <w:uiPriority w:val="99"/>
@@ -34394,7 +34779,7 @@
     </w:rPr>
   </w:style>
   <w:style w:type="character" w:customStyle="1" w:styleId="ac">
-    <w:name w:val="页脚 字符"/>
+    <w:name w:val="页脚字符"/>
     <w:basedOn w:val="a0"/>
     <w:link w:val="ab"/>
     <w:uiPriority w:val="99"/>
@@ -34410,6 +34795,7 @@
     <w:uiPriority w:val="39"/>
     <w:rsid w:val="00250C7F"/>
     <w:tblPr>
+      <w:tblInd w:w="0" w:type="dxa"/>
       <w:tblBorders>
         <w:top w:val="single" w:sz="4" w:space="0" w:color="auto"/>
         <w:left w:val="single" w:sz="4" w:space="0" w:color="auto"/>
@@ -34418,6 +34804,12 @@
         <w:insideH w:val="single" w:sz="4" w:space="0" w:color="auto"/>
         <w:insideV w:val="single" w:sz="4" w:space="0" w:color="auto"/>
       </w:tblBorders>
+      <w:tblCellMar>
+        <w:top w:w="0" w:type="dxa"/>
+        <w:left w:w="108" w:type="dxa"/>
+        <w:bottom w:w="0" w:type="dxa"/>
+        <w:right w:w="108" w:type="dxa"/>
+      </w:tblCellMar>
     </w:tblPr>
   </w:style>
   <w:style w:type="paragraph" w:styleId="HTML">
@@ -34457,7 +34849,7 @@
     </w:rPr>
   </w:style>
   <w:style w:type="character" w:customStyle="1" w:styleId="HTML0">
-    <w:name w:val="HTML 预设格式 字符"/>
+    <w:name w:val="HTML 预设格式字符"/>
     <w:basedOn w:val="a0"/>
     <w:link w:val="HTML"/>
     <w:uiPriority w:val="99"/>
@@ -34470,7 +34862,7 @@
     </w:rPr>
   </w:style>
   <w:style w:type="character" w:customStyle="1" w:styleId="50">
-    <w:name w:val="标题 5 字符"/>
+    <w:name w:val="标题 5字符"/>
     <w:basedOn w:val="a0"/>
     <w:link w:val="5"/>
     <w:uiPriority w:val="9"/>
@@ -34481,6 +34873,33 @@
       <w:bCs/>
       <w:sz w:val="28"/>
       <w:szCs w:val="28"/>
+    </w:rPr>
+  </w:style>
+  <w:style w:type="paragraph" w:styleId="ae">
+    <w:name w:val="Document Map"/>
+    <w:basedOn w:val="a"/>
+    <w:link w:val="af"/>
+    <w:uiPriority w:val="99"/>
+    <w:semiHidden/>
+    <w:unhideWhenUsed/>
+    <w:rsid w:val="00C16585"/>
+    <w:rPr>
+      <w:rFonts w:ascii="宋体" w:eastAsia="宋体"/>
+      <w:sz w:val="24"/>
+      <w:szCs w:val="24"/>
+    </w:rPr>
+  </w:style>
+  <w:style w:type="character" w:customStyle="1" w:styleId="af">
+    <w:name w:val="文档结构图字符"/>
+    <w:basedOn w:val="a0"/>
+    <w:link w:val="ae"/>
+    <w:uiPriority w:val="99"/>
+    <w:semiHidden/>
+    <w:rsid w:val="00C16585"/>
+    <w:rPr>
+      <w:rFonts w:ascii="宋体" w:eastAsia="宋体"/>
+      <w:sz w:val="24"/>
+      <w:szCs w:val="24"/>
     </w:rPr>
   </w:style>
 </w:styles>

</xml_diff>